<commit_message>
nearly rebranded website theme
</commit_message>
<xml_diff>
--- a/BenStanleyCV2023.docx
+++ b/BenStanleyCV2023.docx
@@ -1,6 +1,6 @@
 
 <file path=word/document.xml><?xml version="1.0" encoding="utf-8"?>
-<w:document xmlns:wpc="http://schemas.microsoft.com/office/word/2010/wordprocessingCanvas" xmlns:cx="http://schemas.microsoft.com/office/drawing/2014/chartex" xmlns:cx1="http://schemas.microsoft.com/office/drawing/2015/9/8/chartex" xmlns:cx2="http://schemas.microsoft.com/office/drawing/2015/10/21/chartex" xmlns:cx3="http://schemas.microsoft.com/office/drawing/2016/5/9/chartex" xmlns:cx4="http://schemas.microsoft.com/office/drawing/2016/5/10/chartex" xmlns:cx5="http://schemas.microsoft.com/office/drawing/2016/5/11/chartex" xmlns:cx6="http://schemas.microsoft.com/office/drawing/2016/5/12/chartex" xmlns:cx7="http://schemas.microsoft.com/office/drawing/2016/5/13/chartex" xmlns:cx8="http://schemas.microsoft.com/office/drawing/2016/5/14/chartex" xmlns:mc="http://schemas.openxmlformats.org/markup-compatibility/2006" xmlns:aink="http://schemas.microsoft.com/office/drawing/2016/ink" xmlns:am3d="http://schemas.microsoft.com/office/drawing/2017/model3d" xmlns:o="urn:schemas-microsoft-com:office:office" xmlns:oel="http://schemas.microsoft.com/office/2019/extlst" xmlns:r="http://schemas.openxmlformats.org/officeDocument/2006/relationships" xmlns:m="http://schemas.openxmlformats.org/officeDocument/2006/math" xmlns:v="urn:schemas-microsoft-com:vml" xmlns:wp14="http://schemas.microsoft.com/office/word/2010/wordprocessingDrawing" xmlns:wp="http://schemas.openxmlformats.org/drawingml/2006/wordprocessingDrawing" xmlns:w10="urn:schemas-microsoft-com:office:word" xmlns:w="http://schemas.openxmlformats.org/wordprocessingml/2006/main" xmlns:w14="http://schemas.microsoft.com/office/word/2010/wordml" xmlns:w15="http://schemas.microsoft.com/office/word/2012/wordml" xmlns:w16cex="http://schemas.microsoft.com/office/word/2018/wordml/cex" xmlns:w16cid="http://schemas.microsoft.com/office/word/2016/wordml/cid" xmlns:w16="http://schemas.microsoft.com/office/word/2018/wordml" xmlns:w16du="http://schemas.microsoft.com/office/word/2023/wordml/word16du" xmlns:w16sdtdh="http://schemas.microsoft.com/office/word/2020/wordml/sdtdatahash" xmlns:w16se="http://schemas.microsoft.com/office/word/2015/wordml/symex" xmlns:wpg="http://schemas.microsoft.com/office/word/2010/wordprocessingGroup" xmlns:wpi="http://schemas.microsoft.com/office/word/2010/wordprocessingInk" xmlns:wne="http://schemas.microsoft.com/office/word/2006/wordml" xmlns:wps="http://schemas.microsoft.com/office/word/2010/wordprocessingShape" mc:Ignorable="w14 w15 w16se w16cid w16 w16cex w16sdtdh wp14">
+<w:document xmlns:wpc="http://schemas.microsoft.com/office/word/2010/wordprocessingCanvas" xmlns:cx="http://schemas.microsoft.com/office/drawing/2014/chartex" xmlns:cx1="http://schemas.microsoft.com/office/drawing/2015/9/8/chartex" xmlns:cx2="http://schemas.microsoft.com/office/drawing/2015/10/21/chartex" xmlns:cx3="http://schemas.microsoft.com/office/drawing/2016/5/9/chartex" xmlns:cx4="http://schemas.microsoft.com/office/drawing/2016/5/10/chartex" xmlns:cx5="http://schemas.microsoft.com/office/drawing/2016/5/11/chartex" xmlns:cx6="http://schemas.microsoft.com/office/drawing/2016/5/12/chartex" xmlns:cx7="http://schemas.microsoft.com/office/drawing/2016/5/13/chartex" xmlns:cx8="http://schemas.microsoft.com/office/drawing/2016/5/14/chartex" xmlns:mc="http://schemas.openxmlformats.org/markup-compatibility/2006" xmlns:aink="http://schemas.microsoft.com/office/drawing/2016/ink" xmlns:am3d="http://schemas.microsoft.com/office/drawing/2017/model3d" xmlns:o="urn:schemas-microsoft-com:office:office" xmlns:oel="http://schemas.microsoft.com/office/2019/extlst" xmlns:r="http://schemas.openxmlformats.org/officeDocument/2006/relationships" xmlns:m="http://schemas.openxmlformats.org/officeDocument/2006/math" xmlns:v="urn:schemas-microsoft-com:vml" xmlns:wp14="http://schemas.microsoft.com/office/word/2010/wordprocessingDrawing" xmlns:wp="http://schemas.openxmlformats.org/drawingml/2006/wordprocessingDrawing" xmlns:w10="urn:schemas-microsoft-com:office:word" xmlns:w="http://schemas.openxmlformats.org/wordprocessingml/2006/main" xmlns:w14="http://schemas.microsoft.com/office/word/2010/wordml" xmlns:w15="http://schemas.microsoft.com/office/word/2012/wordml" xmlns:w16cex="http://schemas.microsoft.com/office/word/2018/wordml/cex" xmlns:w16cid="http://schemas.microsoft.com/office/word/2016/wordml/cid" xmlns:w16="http://schemas.microsoft.com/office/word/2018/wordml" xmlns:w16du="http://schemas.microsoft.com/office/word/2023/wordml/word16du" xmlns:w16sdtdh="http://schemas.microsoft.com/office/word/2020/wordml/sdtdatahash" xmlns:w16se="http://schemas.microsoft.com/office/word/2015/wordml/symex" xmlns:wpg="http://schemas.microsoft.com/office/word/2010/wordprocessingGroup" xmlns:wpi="http://schemas.microsoft.com/office/word/2010/wordprocessingInk" xmlns:wne="http://schemas.microsoft.com/office/word/2006/wordml" xmlns:wps="http://schemas.microsoft.com/office/word/2010/wordprocessingShape" mc:Ignorable="w14 w15 w16se w16cid w16 w16cex w16sdtdh w16du wp14">
   <w:body>
     <w:tbl>
       <w:tblPr>
@@ -1450,7 +1450,7 @@
       </w:tblGrid>
       <w:tr>
         <w:trPr>
-          <w:trHeight w:val="2025"/>
+          <w:trHeight w:val="1701"/>
         </w:trPr>
         <w:tc>
           <w:tcPr>
@@ -1508,14 +1508,7 @@
                     <w:sz w:val="20"/>
                     <w:szCs w:val="20"/>
                   </w:rPr>
-                  <w:t>Guildford</w:t>
-                </w:r>
-                <w:r>
-                  <w:rPr>
-                    <w:sz w:val="20"/>
-                    <w:szCs w:val="20"/>
-                  </w:rPr>
-                  <w:t>, Surrey</w:t>
+                  <w:t>Newcastle</w:t>
                 </w:r>
               </w:sdtContent>
             </w:sdt>
@@ -3772,7 +3765,21 @@
                     <w:sz w:val="20"/>
                     <w:szCs w:val="20"/>
                   </w:rPr>
-                  <w:t>https:/www.linkedin.com/in/benmastanley</w:t>
+                  <w:t>https:/</w:t>
+                </w:r>
+                <w:r>
+                  <w:rPr>
+                    <w:sz w:val="20"/>
+                    <w:szCs w:val="20"/>
+                  </w:rPr>
+                  <w:t>/</w:t>
+                </w:r>
+                <w:r>
+                  <w:rPr>
+                    <w:sz w:val="20"/>
+                    <w:szCs w:val="20"/>
+                  </w:rPr>
+                  <w:t>www.linkedin.com/in/benmastanley</w:t>
                 </w:r>
               </w:sdtContent>
             </w:sdt>
@@ -3792,7 +3799,7 @@
               <mc:AlternateContent>
                 <mc:Choice Requires="wps">
                   <w:drawing>
-                    <wp:inline distT="0" distB="0" distL="0" distR="0" wp14:anchorId="75321535" wp14:editId="1D647D54">
+                    <wp:inline distT="0" distB="0" distL="0" distR="0" wp14:anchorId="75321535" wp14:editId="7372688E">
                       <wp:extent cx="109728" cy="109728"/>
                       <wp:effectExtent l="0" t="0" r="5080" b="5080"/>
                       <wp:docPr id="57" name="LinkedIn icon" descr="LinkedIn icon"/>
@@ -4724,7 +4731,7 @@
                 </mc:Choice>
                 <mc:Fallback>
                   <w:pict>
-                    <v:shape w14:anchorId="46C4764A" id="LinkedIn icon" o:spid="_x0000_s1026" alt="LinkedIn icon" style="width:8.65pt;height:8.65pt;visibility:visible;mso-wrap-style:square;mso-left-percent:-10001;mso-top-percent:-10001;mso-position-horizontal:absolute;mso-position-horizontal-relative:char;mso-position-vertical:absolute;mso-position-vertical-relative:line;mso-left-percent:-10001;mso-top-percent:-10001;v-text-anchor:top" coordsize="2616,2610" o:gfxdata="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" path="m419,978r-15,l394,981r-4,4l388,995r-1,15l387,1600r,596l388,2210r1,9l394,2223r8,2l415,2225r334,l761,2225r8,-2l773,2219r2,-8l775,2197r,-1191l775,993r-2,-8l769,979r-8,-1l747,978r-328,xm1785,947r-65,2l1677,955r-42,9l1595,977r-37,17l1523,1013r-33,24l1459,1065r-28,32l1405,1133r-4,5l1396,1144r-4,-2l1392,1122r-1,-118l1391,992r-1,-7l1386,981r-8,-3l1365,978r-317,l1033,978r-8,1l1020,985r-1,8l1019,1007r,1188l1019,2210r1,9l1025,2223r8,2l1048,2225r329,l1391,2225r9,-2l1404,2219r2,-9l1406,2195r,-569l1407,1580r2,-47l1415,1487r10,-45l1435,1413r12,-26l1462,1363r18,-20l1501,1326r24,-15l1552,1301r29,-7l1614,1290r33,l1679,1292r29,5l1735,1307r23,15l1778,1341r17,22l1809,1390r12,28l1828,1448r5,43l1838,1534r1,44l1840,1889r,309l1840,2208r2,7l1845,2221r7,3l1862,2225r345,l2217,2224r7,-4l2227,2213r1,-10l2227,1829r-1,-374l2223,1392r-7,-61l2203,1269r-17,-60l2169,1166r-21,-38l2125,1094r-26,-32l2069,1035r-34,-24l1998,992r-40,-17l1914,963r-64,-12l1785,947xm582,359r-36,3l511,370r-33,13l449,401r-26,22l401,450r-18,29l368,511r-8,35l357,582r2,36l367,654r15,32l399,715r22,26l447,765r29,18l508,797r34,8l578,808r38,-3l651,797r32,-13l714,766r26,-24l763,717r18,-30l795,655r8,-35l806,583r-3,-35l795,513,781,481,763,452,741,426,715,402,685,384,653,370r-34,-8l582,359xm163,l2451,r6,2l2463,4r35,11l2527,30r26,19l2575,72r17,27l2605,128r8,32l2616,195r,2219l2616,2425r-4,33l2602,2490r-15,28l2568,2545r-22,22l2520,2585r-29,14l2458,2607r-33,3l189,2610r-29,-2l132,2602r-26,-11l82,2577,59,2558,41,2540,27,2519,15,2498,7,2475,,2452,,158,7,133,17,109,30,85,47,64,67,45,88,29,111,17,136,7,163,xe" fillcolor="#77448b [3204]" stroked="f" strokeweight="0">
+                    <v:shape w14:anchorId="1EC18089" id="LinkedIn icon" o:spid="_x0000_s1026" alt="LinkedIn icon" style="width:8.65pt;height:8.65pt;visibility:visible;mso-wrap-style:square;mso-left-percent:-10001;mso-top-percent:-10001;mso-position-horizontal:absolute;mso-position-horizontal-relative:char;mso-position-vertical:absolute;mso-position-vertical-relative:line;mso-left-percent:-10001;mso-top-percent:-10001;v-text-anchor:top" coordsize="2616,2610" o:gfxdata="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" path="m419,978r-15,l394,981r-4,4l388,995r-1,15l387,1600r,596l388,2210r1,9l394,2223r8,2l415,2225r334,l761,2225r8,-2l773,2219r2,-8l775,2197r,-1191l775,993r-2,-8l769,979r-8,-1l747,978r-328,xm1785,947r-65,2l1677,955r-42,9l1595,977r-37,17l1523,1013r-33,24l1459,1065r-28,32l1405,1133r-4,5l1396,1144r-4,-2l1392,1122r-1,-118l1391,992r-1,-7l1386,981r-8,-3l1365,978r-317,l1033,978r-8,1l1020,985r-1,8l1019,1007r,1188l1019,2210r1,9l1025,2223r8,2l1048,2225r329,l1391,2225r9,-2l1404,2219r2,-9l1406,2195r,-569l1407,1580r2,-47l1415,1487r10,-45l1435,1413r12,-26l1462,1363r18,-20l1501,1326r24,-15l1552,1301r29,-7l1614,1290r33,l1679,1292r29,5l1735,1307r23,15l1778,1341r17,22l1809,1390r12,28l1828,1448r5,43l1838,1534r1,44l1840,1889r,309l1840,2208r2,7l1845,2221r7,3l1862,2225r345,l2217,2224r7,-4l2227,2213r1,-10l2227,1829r-1,-374l2223,1392r-7,-61l2203,1269r-17,-60l2169,1166r-21,-38l2125,1094r-26,-32l2069,1035r-34,-24l1998,992r-40,-17l1914,963r-64,-12l1785,947xm582,359r-36,3l511,370r-33,13l449,401r-26,22l401,450r-18,29l368,511r-8,35l357,582r2,36l367,654r15,32l399,715r22,26l447,765r29,18l508,797r34,8l578,808r38,-3l651,797r32,-13l714,766r26,-24l763,717r18,-30l795,655r8,-35l806,583r-3,-35l795,513,781,481,763,452,741,426,715,402,685,384,653,370r-34,-8l582,359xm163,l2451,r6,2l2463,4r35,11l2527,30r26,19l2575,72r17,27l2605,128r8,32l2616,195r,2219l2616,2425r-4,33l2602,2490r-15,28l2568,2545r-22,22l2520,2585r-29,14l2458,2607r-33,3l189,2610r-29,-2l132,2602r-26,-11l82,2577,59,2558,41,2540,27,2519,15,2498,7,2475,,2452,,158,7,133,17,109,30,85,47,64,67,45,88,29,111,17,136,7,163,xe" fillcolor="#77448b [3204]" stroked="f" strokeweight="0">
                       <v:path arrowok="t" o:connecttype="custom" o:connectlocs="16359,41411;16233,92323;16862,93542;32256,93458;32507,42294;31920,41116;72145,39897;65350,41789;60023,46119;58387,48011;58303,41411;43958,41116;42742,41747;42784,93290;57758,93542;58975,92911;59100,64449;60694,58311;63966,55116;69083,54233;73739,55579;76382,59615;77137,66341;77263,93122;92573,93542;93453,92617;92950,55957;90098,47423;85358,42504;77598,39981;21434,15555;16820,18919;14974,24468;16736,30060;21308,33507;27306,33507;32004,30144;33808,24510;32004,19003;27390,15555;102807,0;105995,1261;109267,5381;109728,101950;107715,106995;103101,109602;5537,109392;1720,106785;0,103085;1258,3574;4656,715" o:connectangles="0,0,0,0,0,0,0,0,0,0,0,0,0,0,0,0,0,0,0,0,0,0,0,0,0,0,0,0,0,0,0,0,0,0,0,0,0,0,0,0,0,0,0,0,0,0,0,0,0,0,0"/>
                       <o:lock v:ext="edit" verticies="t"/>
                       <w10:anchorlock/>
@@ -4774,9 +4781,9 @@
               <mc:AlternateContent>
                 <mc:Choice Requires="wps">
                   <w:drawing>
-                    <wp:inline distT="0" distB="0" distL="0" distR="0" wp14:anchorId="6BD74E96" wp14:editId="3DEEB99E">
+                    <wp:inline distT="0" distB="0" distL="0" distR="0" wp14:anchorId="6BD74E96" wp14:editId="072203F4">
                       <wp:extent cx="118872" cy="118872"/>
-                      <wp:effectExtent l="0" t="0" r="0" b="0"/>
+                      <wp:effectExtent l="0" t="0" r="0" b="2540"/>
                       <wp:docPr id="24" name="Website icon" descr="Twitter/Blog/Portfolio icon"/>
                       <wp:cNvGraphicFramePr>
                         <a:graphicFrameLocks xmlns:a="http://schemas.openxmlformats.org/drawingml/2006/main"/>
@@ -6484,7 +6491,7 @@
                 </mc:Choice>
                 <mc:Fallback>
                   <w:pict>
-                    <v:shape w14:anchorId="4B5A37BA" id="Website icon" o:spid="_x0000_s1026" alt="Twitter/Blog/Portfolio icon" style="width:9.35pt;height:9.35pt;visibility:visible;mso-wrap-style:square;mso-left-percent:-10001;mso-top-percent:-10001;mso-position-horizontal:absolute;mso-position-horizontal-relative:char;mso-position-vertical:absolute;mso-position-vertical-relative:line;mso-left-percent:-10001;mso-top-percent:-10001;v-text-anchor:top" coordsize="2691,2691" o:gfxdata="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" path="m1942,1975r-21,68l1895,2108r-31,64l1830,2233r-36,59l1758,2346r-38,53l1684,2446r-33,44l1711,2468r62,-25l1835,2415r62,-31l1957,2348r60,-36l2075,2273r53,-43l2179,2187r47,-46l2267,2095r-57,-28l2147,2041r-65,-25l2013,1994r-71,-19xm767,1973r-76,21l620,2018r-67,27l490,2073r-59,31l478,2156r53,49l587,2252r61,44l711,2337r67,38l845,2409r69,31l984,2466r67,24l1017,2446r-35,-47l945,2347r-35,-55l875,2234r-33,-61l813,2108r-26,-66l767,1973xm1260,1906r-10,l1234,1907r-21,l1189,1908r-28,1l1132,1910r-31,1l1069,1912r-32,2l1006,1916r-30,3l948,1921r-26,3l900,1928r12,42l927,2012r17,41l963,2093r19,40l1003,2172r22,37l1047,2244r24,35l1094,2312r22,30l1138,2371r21,28l1179,2423r19,22l1215,2464r15,17l1243,2495r10,11l1261,2513r4,4l1266,2518r-6,-612xm1436,1905r-18,615l1419,2518r5,-6l1433,2503r12,-13l1460,2474r18,-18l1497,2436r23,-24l1543,2387r24,-29l1592,2327r26,-32l1644,2260r25,-36l1694,2187r23,-40l1740,2107r21,-41l1779,2022r16,-43l1808,1935r-26,-4l1751,1926r-33,-3l1684,1920r-35,-3l1613,1915r-34,-2l1546,1912r-29,-2l1489,1909r-21,-1l1451,1907r-11,-1l1436,1905xm2016,1420r-6,106l2001,1629r-13,100l1972,1827r70,18l2111,1866r66,23l2240,1914r61,27l2357,1970r41,-71l2434,1826r31,-77l2491,1670r20,-82l2526,1505r9,-85l2016,1420xm1428,1420r,334l1531,1759r101,9l1731,1780r97,15l1842,1708r12,-93l1861,1519r5,-99l1428,1420xm842,1420r5,100l855,1616r11,93l880,1797r96,-16l1074,1769r100,-9l1276,1755r,-335l842,1420xm156,1420r7,76l175,1571r18,73l214,1716r25,69l269,1853r34,65l341,1981r57,-31l459,1920r65,-27l591,1868r71,-23l736,1825r-16,-97l707,1628r-9,-103l692,1420r-536,xm1816,832r-94,15l1626,858r-98,9l1428,872r,397l1865,1269r-4,-94l1854,1084r-10,-88l1831,912r-15,-80xm892,831r-15,80l864,995r-9,88l847,1175r-4,94l1276,1269r,-398l1177,866r-96,-8l985,846,892,831xm2324,669r-66,32l2190,731r-74,27l2040,782r-79,22l1978,891r14,91l2003,1075r8,96l2016,1269r518,l2526,1186r-15,-81l2492,1026r-24,-76l2440,876r-34,-72l2367,735r-43,-66xm372,660r-25,36l322,732r-22,35l278,802r-20,37l240,876r-16,38l209,955r-13,43l185,1044r-10,49l167,1146r-6,58l157,1267r535,l694,1209r1,-49l697,1115r3,-38l702,1044r3,-31l709,987r3,-24l716,941r5,-22l726,899r5,-21l736,855r7,-24l749,803,678,785,611,764,548,741,486,716,428,688,372,660xm1717,217r37,50l1787,321r32,60l1849,444r28,67l1902,581r23,75l1991,638r63,-19l2114,596r57,-23l2226,549r-54,-54l2116,443r-60,-48l1994,351r-65,-40l1861,275r-70,-32l1717,217xm998,209r-76,26l849,267r-71,35l710,342r-64,45l584,435r-58,53l471,543r56,26l586,594r62,25l713,640r69,18l806,582r26,-72l861,440r31,-64l925,315r36,-56l998,209xm1276,172r-37,17l1204,213r-36,30l1133,279r-33,42l1067,368r-31,53l1007,479r-28,64l952,612r-23,72l1013,697r86,10l1187,716r89,4l1276,172xm1428,169r,552l1518,716r88,-7l1693,697r86,-13l1755,611r-27,-70l1700,477r-29,-58l1639,365r-33,-48l1572,276r-35,-37l1500,210r-36,-24l1428,169xm1345,r92,3l1528,12r88,15l1702,48r85,27l1869,106r78,36l2024,184r73,46l2167,281r67,54l2297,395r58,62l2411,524r50,69l2507,667r42,77l2585,823r31,81l2643,988r21,87l2679,1164r9,89l2691,1346r-3,92l2679,1528r-15,89l2643,1703r-27,84l2585,1869r-36,80l2507,2024r-46,74l2411,2168r-56,66l2297,2297r-63,59l2167,2411r-70,50l2024,2508r-77,41l1869,2585r-82,33l1702,2644r-86,20l1528,2679r-91,9l1345,2691r-92,-3l1162,2679r-87,-15l988,2644r-84,-26l822,2585r-79,-36l667,2508r-74,-47l524,2411r-67,-55l394,2297r-59,-63l280,2168r-50,-70l184,2024r-42,-75l106,1869,74,1787,47,1703,27,1617,12,1528,3,1438,,1346r3,-93l12,1164r15,-89l47,988,74,904r32,-81l142,744r42,-77l230,593r50,-69l335,457r59,-62l457,335r67,-54l593,230r74,-46l743,142r79,-36l904,75,988,48r87,-21l1162,12r91,-9l1345,xe" fillcolor="#77448b [3204]" stroked="f" strokeweight="0">
+                    <v:shape w14:anchorId="698B7483" id="Website icon" o:spid="_x0000_s1026" alt="Twitter/Blog/Portfolio icon" style="width:9.35pt;height:9.35pt;visibility:visible;mso-wrap-style:square;mso-left-percent:-10001;mso-top-percent:-10001;mso-position-horizontal:absolute;mso-position-horizontal-relative:char;mso-position-vertical:absolute;mso-position-vertical-relative:line;mso-left-percent:-10001;mso-top-percent:-10001;v-text-anchor:top" coordsize="2691,2691" o:gfxdata="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" path="m1942,1975r-21,68l1895,2108r-31,64l1830,2233r-36,59l1758,2346r-38,53l1684,2446r-33,44l1711,2468r62,-25l1835,2415r62,-31l1957,2348r60,-36l2075,2273r53,-43l2179,2187r47,-46l2267,2095r-57,-28l2147,2041r-65,-25l2013,1994r-71,-19xm767,1973r-76,21l620,2018r-67,27l490,2073r-59,31l478,2156r53,49l587,2252r61,44l711,2337r67,38l845,2409r69,31l984,2466r67,24l1017,2446r-35,-47l945,2347r-35,-55l875,2234r-33,-61l813,2108r-26,-66l767,1973xm1260,1906r-10,l1234,1907r-21,l1189,1908r-28,1l1132,1910r-31,1l1069,1912r-32,2l1006,1916r-30,3l948,1921r-26,3l900,1928r12,42l927,2012r17,41l963,2093r19,40l1003,2172r22,37l1047,2244r24,35l1094,2312r22,30l1138,2371r21,28l1179,2423r19,22l1215,2464r15,17l1243,2495r10,11l1261,2513r4,4l1266,2518r-6,-612xm1436,1905r-18,615l1419,2518r5,-6l1433,2503r12,-13l1460,2474r18,-18l1497,2436r23,-24l1543,2387r24,-29l1592,2327r26,-32l1644,2260r25,-36l1694,2187r23,-40l1740,2107r21,-41l1779,2022r16,-43l1808,1935r-26,-4l1751,1926r-33,-3l1684,1920r-35,-3l1613,1915r-34,-2l1546,1912r-29,-2l1489,1909r-21,-1l1451,1907r-11,-1l1436,1905xm2016,1420r-6,106l2001,1629r-13,100l1972,1827r70,18l2111,1866r66,23l2240,1914r61,27l2357,1970r41,-71l2434,1826r31,-77l2491,1670r20,-82l2526,1505r9,-85l2016,1420xm1428,1420r,334l1531,1759r101,9l1731,1780r97,15l1842,1708r12,-93l1861,1519r5,-99l1428,1420xm842,1420r5,100l855,1616r11,93l880,1797r96,-16l1074,1769r100,-9l1276,1755r,-335l842,1420xm156,1420r7,76l175,1571r18,73l214,1716r25,69l269,1853r34,65l341,1981r57,-31l459,1920r65,-27l591,1868r71,-23l736,1825r-16,-97l707,1628r-9,-103l692,1420r-536,xm1816,832r-94,15l1626,858r-98,9l1428,872r,397l1865,1269r-4,-94l1854,1084r-10,-88l1831,912r-15,-80xm892,831r-15,80l864,995r-9,88l847,1175r-4,94l1276,1269r,-398l1177,866r-96,-8l985,846,892,831xm2324,669r-66,32l2190,731r-74,27l2040,782r-79,22l1978,891r14,91l2003,1075r8,96l2016,1269r518,l2526,1186r-15,-81l2492,1026r-24,-76l2440,876r-34,-72l2367,735r-43,-66xm372,660r-25,36l322,732r-22,35l278,802r-20,37l240,876r-16,38l209,955r-13,43l185,1044r-10,49l167,1146r-6,58l157,1267r535,l694,1209r1,-49l697,1115r3,-38l702,1044r3,-31l709,987r3,-24l716,941r5,-22l726,899r5,-21l736,855r7,-24l749,803,678,785,611,764,548,741,486,716,428,688,372,660xm1717,217r37,50l1787,321r32,60l1849,444r28,67l1902,581r23,75l1991,638r63,-19l2114,596r57,-23l2226,549r-54,-54l2116,443r-60,-48l1994,351r-65,-40l1861,275r-70,-32l1717,217xm998,209r-76,26l849,267r-71,35l710,342r-64,45l584,435r-58,53l471,543r56,26l586,594r62,25l713,640r69,18l806,582r26,-72l861,440r31,-64l925,315r36,-56l998,209xm1276,172r-37,17l1204,213r-36,30l1133,279r-33,42l1067,368r-31,53l1007,479r-28,64l952,612r-23,72l1013,697r86,10l1187,716r89,4l1276,172xm1428,169r,552l1518,716r88,-7l1693,697r86,-13l1755,611r-27,-70l1700,477r-29,-58l1639,365r-33,-48l1572,276r-35,-37l1500,210r-36,-24l1428,169xm1345,r92,3l1528,12r88,15l1702,48r85,27l1869,106r78,36l2024,184r73,46l2167,281r67,54l2297,395r58,62l2411,524r50,69l2507,667r42,77l2585,823r31,81l2643,988r21,87l2679,1164r9,89l2691,1346r-3,92l2679,1528r-15,89l2643,1703r-27,84l2585,1869r-36,80l2507,2024r-46,74l2411,2168r-56,66l2297,2297r-63,59l2167,2411r-70,50l2024,2508r-77,41l1869,2585r-82,33l1702,2644r-86,20l1528,2679r-91,9l1345,2691r-92,-3l1162,2679r-87,-15l988,2644r-84,-26l822,2585r-79,-36l667,2508r-74,-47l524,2411r-67,-55l394,2297r-59,-63l280,2168r-50,-70l184,2024r-42,-75l106,1869,74,1787,47,1703,27,1617,12,1528,3,1438,,1346r3,-93l12,1164r15,-89l47,988,74,904r32,-81l142,744r42,-77l230,593r50,-69l335,457r59,-62l457,335r67,-54l593,230r74,-46l743,142r79,-36l904,75,988,48r87,-21l1162,12r91,-9l1345,xe" fillcolor="#77448b [3204]" stroked="f" strokeweight="0">
                       <v:path arrowok="t" o:connecttype="custom" o:connectlocs="77658,103632;83798,105311;100142,92544;30524,88083;25930,99480;46427,109993;35913,93119;52523,84284;43114,84770;42539,92456;49298,103455;54908,110214;62639,111318;66128,107608;73726,98243;79866,85477;69751,84505;63434,84151;93251,82429;108889,77260;63080,77481;82208,67100;38873,79381;6891,62727;13385,84726;32512,80617;76067,37415;81898,47885;37769,47840;43511,37371;86625,35516;111583,52390;102660,29552;10602,38696;7112,53185;31010,46118;32291,38785;21469,31629;81678,19613;95902,25312;82208,12148;31363,15107;28625,27344;40861,13915;50049,12325;41038,30215;63080,31849;75096,21071;64671,8216;78939,3313;101467,17449;115559,39933;118342,67498;108712,92677;89408,110788;63478,118739;36311,114190;14798,98685;2076,75228;1193,47487;12369,23147;32821,6273;59414,0" o:connectangles="0,0,0,0,0,0,0,0,0,0,0,0,0,0,0,0,0,0,0,0,0,0,0,0,0,0,0,0,0,0,0,0,0,0,0,0,0,0,0,0,0,0,0,0,0,0,0,0,0,0,0,0,0,0,0,0,0,0,0,0,0,0,0"/>
                       <o:lock v:ext="edit" verticies="t"/>
                       <w10:anchorlock/>
@@ -9460,49 +9467,9 @@
     <w:p>
       <w:pPr>
         <w:spacing w:after="0"/>
-        <w:jc w:val="both"/>
       </w:pPr>
       <w:r>
-        <w:t xml:space="preserve">Self-driven and </w:t>
-      </w:r>
-      <w:r>
-        <w:t>hardworking</w:t>
-      </w:r>
-      <w:r>
-        <w:t xml:space="preserve"> .NET developer with 1st Class </w:t>
-      </w:r>
-      <w:r>
-        <w:t>H</w:t>
-      </w:r>
-      <w:r>
-        <w:t xml:space="preserve">onours in BSc Computer Science, and over </w:t>
-      </w:r>
-      <w:r>
-        <w:t>two</w:t>
-      </w:r>
-      <w:r>
-        <w:t xml:space="preserve"> year</w:t>
-      </w:r>
-      <w:r>
-        <w:t>s</w:t>
-      </w:r>
-      <w:r>
-        <w:t xml:space="preserve"> of real-world experience. I am seeking a role with an opportunity to deliver value, progress as an IT professional and contribute as part of a high performing team. I am motivated to make use of and build on a strong foundation </w:t>
-      </w:r>
-      <w:r>
-        <w:t>of</w:t>
-      </w:r>
-      <w:r>
-        <w:t xml:space="preserve"> knowledge spanning</w:t>
-      </w:r>
-      <w:r>
-        <w:t xml:space="preserve"> technolo</w:t>
-      </w:r>
-      <w:r>
-        <w:t>gical</w:t>
-      </w:r>
-      <w:r>
-        <w:t xml:space="preserve"> disciplines, market leading tools and frameworks.</w:t>
+        <w:t>Self-driven .NET developer with 1st Class Honours in BSc Computer Science and nearly four years of commercial experience. Proven ability in developing full-stack applications and working with modern frameworks and tools. Seeking a role to leverage my skills and contribute to a high-performing team.</w:t>
       </w:r>
     </w:p>
     <w:tbl>
@@ -9523,8 +9490,8 @@
         <w:tblDescription w:val="Top table has skills heading, second table has list of skills and bottom table has activities"/>
       </w:tblPr>
       <w:tblGrid>
-        <w:gridCol w:w="1565"/>
-        <w:gridCol w:w="7232"/>
+        <w:gridCol w:w="2557"/>
+        <w:gridCol w:w="6240"/>
       </w:tblGrid>
       <w:tr>
         <w:trPr>
@@ -9532,7 +9499,7 @@
         </w:trPr>
         <w:tc>
           <w:tcPr>
-            <w:tcW w:w="1565" w:type="dxa"/>
+            <w:tcW w:w="2557" w:type="dxa"/>
           </w:tcPr>
           <w:p>
             <w:pPr>
@@ -9566,59 +9533,35 @@
         </w:tc>
         <w:tc>
           <w:tcPr>
-            <w:tcW w:w="7232" w:type="dxa"/>
+            <w:tcW w:w="6240" w:type="dxa"/>
           </w:tcPr>
           <w:p>
             <w:r>
-              <w:t xml:space="preserve">C#, </w:t>
+              <w:t xml:space="preserve">C#, .NET, SQL, LINQ, Entity Framework, React.js, HTML, CSS, Bootstrap, JavaScript, </w:t>
             </w:r>
+            <w:proofErr w:type="spellStart"/>
             <w:r>
-              <w:t>.</w:t>
+              <w:t>NUnit</w:t>
             </w:r>
+            <w:proofErr w:type="spellEnd"/>
             <w:r>
-              <w:t>NET,</w:t>
+              <w:t>/</w:t>
             </w:r>
+            <w:proofErr w:type="spellStart"/>
             <w:r>
-              <w:t xml:space="preserve"> </w:t>
+              <w:t>XUnit</w:t>
             </w:r>
+            <w:proofErr w:type="spellEnd"/>
             <w:r>
-              <w:t xml:space="preserve">SQL, </w:t>
+              <w:t xml:space="preserve">, </w:t>
             </w:r>
+            <w:proofErr w:type="spellStart"/>
             <w:r>
-              <w:t>LINQ,</w:t>
+              <w:t>Moq</w:t>
             </w:r>
+            <w:proofErr w:type="spellEnd"/>
             <w:r>
-              <w:t xml:space="preserve"> Entity Framework,</w:t>
-            </w:r>
-            <w:r>
-              <w:t xml:space="preserve"> </w:t>
-            </w:r>
-            <w:r>
-              <w:t>React.js,</w:t>
-            </w:r>
-            <w:r>
-              <w:t xml:space="preserve"> </w:t>
-            </w:r>
-            <w:r>
-              <w:t xml:space="preserve">HTML, CSS, </w:t>
-            </w:r>
-            <w:r>
-              <w:t xml:space="preserve">Bootstrap, </w:t>
-            </w:r>
-            <w:r>
-              <w:t>JavaScript</w:t>
-            </w:r>
-            <w:r>
-              <w:t>, NUnit/XUnit, Moq</w:t>
-            </w:r>
-            <w:r>
-              <w:t>, WPF</w:t>
-            </w:r>
-            <w:r>
-              <w:t>.</w:t>
-            </w:r>
-            <w:r>
-              <w:t xml:space="preserve"> </w:t>
+              <w:t>, WPF.</w:t>
             </w:r>
           </w:p>
         </w:tc>
@@ -9629,7 +9572,7 @@
         </w:trPr>
         <w:tc>
           <w:tcPr>
-            <w:tcW w:w="1565" w:type="dxa"/>
+            <w:tcW w:w="2557" w:type="dxa"/>
           </w:tcPr>
           <w:p>
             <w:pPr>
@@ -9656,44 +9599,11 @@
         </w:tc>
         <w:tc>
           <w:tcPr>
-            <w:tcW w:w="7232" w:type="dxa"/>
+            <w:tcW w:w="6240" w:type="dxa"/>
           </w:tcPr>
           <w:p>
             <w:r>
-              <w:t>Azure Dev</w:t>
-            </w:r>
-            <w:r>
-              <w:t>O</w:t>
-            </w:r>
-            <w:r>
-              <w:t xml:space="preserve">ps, </w:t>
-            </w:r>
-            <w:r>
-              <w:t>Git</w:t>
-            </w:r>
-            <w:r>
-              <w:t xml:space="preserve">, SQL Server Management Studio (SSMS), </w:t>
-            </w:r>
-            <w:r>
-              <w:t>AWS</w:t>
-            </w:r>
-            <w:r>
-              <w:t xml:space="preserve">, </w:t>
-            </w:r>
-            <w:r>
-              <w:t>Postman, Visual Studio</w:t>
-            </w:r>
-            <w:r>
-              <w:t>/VS Code</w:t>
-            </w:r>
-            <w:r>
-              <w:t xml:space="preserve">, </w:t>
-            </w:r>
-            <w:r>
-              <w:t>Microsoft Teams</w:t>
-            </w:r>
-            <w:r>
-              <w:t>.</w:t>
+              <w:t>Azure DevOps, Git, SQL Server Management Studio (SSMS), AWS, Postman, Visual Studio/VS Code, Microsoft Teams.</w:t>
             </w:r>
           </w:p>
         </w:tc>
@@ -9704,7 +9614,7 @@
         </w:trPr>
         <w:tc>
           <w:tcPr>
-            <w:tcW w:w="1565" w:type="dxa"/>
+            <w:tcW w:w="2557" w:type="dxa"/>
           </w:tcPr>
           <w:p>
             <w:pPr>
@@ -9731,47 +9641,11 @@
         </w:tc>
         <w:tc>
           <w:tcPr>
-            <w:tcW w:w="7232" w:type="dxa"/>
+            <w:tcW w:w="6240" w:type="dxa"/>
           </w:tcPr>
           <w:p>
             <w:r>
-              <w:t xml:space="preserve">Agile, </w:t>
-            </w:r>
-            <w:r>
-              <w:t>Unit Testing</w:t>
-            </w:r>
-            <w:r>
-              <w:t>/</w:t>
-            </w:r>
-            <w:r>
-              <w:t>Integration Testing</w:t>
-            </w:r>
-            <w:r>
-              <w:t>, SOLID principles</w:t>
-            </w:r>
-            <w:r>
-              <w:t>,</w:t>
-            </w:r>
-            <w:r>
-              <w:t xml:space="preserve"> </w:t>
-            </w:r>
-            <w:r>
-              <w:t>MVVM, MVC</w:t>
-            </w:r>
-            <w:r>
-              <w:t xml:space="preserve">, </w:t>
-            </w:r>
-            <w:r>
-              <w:t>CI/</w:t>
-            </w:r>
-            <w:r>
-              <w:t>CD, overall</w:t>
-            </w:r>
-            <w:r>
-              <w:t xml:space="preserve"> project/product management.</w:t>
-            </w:r>
-            <w:r>
-              <w:t xml:space="preserve"> </w:t>
+              <w:t>Agile, Unit Testing/Integration Testing, SOLID principles, MVVM, MVC, CI/CD, Project/Product Management.</w:t>
             </w:r>
           </w:p>
         </w:tc>
@@ -11256,6 +11130,117 @@
       <w:pPr>
         <w:pStyle w:val="Heading2"/>
         <w:rPr>
+          <w:color w:val="4C4C4C" w:themeColor="text2" w:themeTint="BF"/>
+          <w:lang w:val="en-GB"/>
+        </w:rPr>
+      </w:pPr>
+      <w:r>
+        <w:rPr>
+          <w:lang w:val="en-GB"/>
+        </w:rPr>
+        <w:t>Software Developer / Engineer (C#)</w:t>
+      </w:r>
+      <w:r>
+        <w:rPr>
+          <w:lang w:val="en-GB"/>
+        </w:rPr>
+        <w:t xml:space="preserve"> </w:t>
+      </w:r>
+      <w:r>
+        <w:rPr>
+          <w:lang w:val="en-GB"/>
+        </w:rPr>
+        <w:t>|</w:t>
+      </w:r>
+      <w:r>
+        <w:rPr>
+          <w:color w:val="4C4C4C" w:themeColor="text2" w:themeTint="BF"/>
+          <w:lang w:val="en-GB"/>
+        </w:rPr>
+        <w:t xml:space="preserve"> </w:t>
+      </w:r>
+      <w:r>
+        <w:rPr>
+          <w:color w:val="4C4C4C" w:themeColor="text2" w:themeTint="BF"/>
+          <w:lang w:val="en-GB"/>
+        </w:rPr>
+        <w:t>Inspired Agency</w:t>
+      </w:r>
+      <w:r>
+        <w:rPr>
+          <w:color w:val="4C4C4C" w:themeColor="text2" w:themeTint="BF"/>
+          <w:lang w:val="en-GB"/>
+        </w:rPr>
+        <w:t xml:space="preserve">, </w:t>
+      </w:r>
+      <w:r>
+        <w:rPr>
+          <w:color w:val="4C4C4C" w:themeColor="text2" w:themeTint="BF"/>
+          <w:lang w:val="en-GB"/>
+        </w:rPr>
+        <w:t xml:space="preserve">October 2023 </w:t>
+      </w:r>
+      <w:r>
+        <w:rPr>
+          <w:color w:val="4C4C4C" w:themeColor="text2" w:themeTint="BF"/>
+          <w:lang w:val="en-GB"/>
+        </w:rPr>
+        <w:t>–</w:t>
+      </w:r>
+      <w:r>
+        <w:rPr>
+          <w:color w:val="4C4C4C" w:themeColor="text2" w:themeTint="BF"/>
+          <w:lang w:val="en-GB"/>
+        </w:rPr>
+        <w:t xml:space="preserve"> present</w:t>
+      </w:r>
+    </w:p>
+    <w:p>
+      <w:pPr>
+        <w:pStyle w:val="ListParagraph"/>
+        <w:numPr>
+          <w:ilvl w:val="0"/>
+          <w:numId w:val="20"/>
+        </w:numPr>
+      </w:pPr>
+      <w:r>
+        <w:t>Developed ecommerce websites, platforms, and mobile applications using SQL, .NET, React.js, and React Native.</w:t>
+      </w:r>
+    </w:p>
+    <w:p>
+      <w:pPr>
+        <w:pStyle w:val="ListParagraph"/>
+        <w:numPr>
+          <w:ilvl w:val="0"/>
+          <w:numId w:val="20"/>
+        </w:numPr>
+        <w:rPr>
+          <w:b/>
+        </w:rPr>
+      </w:pPr>
+      <w:r>
+        <w:t>Collaborated with cross-functional teams to deliver high-quality software solutions.</w:t>
+      </w:r>
+    </w:p>
+    <w:p>
+      <w:pPr>
+        <w:pStyle w:val="ListParagraph"/>
+        <w:numPr>
+          <w:ilvl w:val="0"/>
+          <w:numId w:val="20"/>
+        </w:numPr>
+        <w:rPr>
+          <w:b/>
+        </w:rPr>
+      </w:pPr>
+      <w:r>
+        <w:t>Worked on Shopify ecommerce sites, enhancing user experience and functionality.</w:t>
+      </w:r>
+    </w:p>
+    <w:p>
+      <w:pPr>
+        <w:pStyle w:val="Heading2"/>
+        <w:rPr>
           <w:lang w:val="en-GB"/>
         </w:rPr>
       </w:pPr>
@@ -11332,259 +11317,123 @@
           <w:color w:val="4C4C4C" w:themeColor="text2" w:themeTint="BF"/>
           <w:lang w:val="en-GB"/>
         </w:rPr>
-        <w:t xml:space="preserve"> Present</w:t>
+        <w:t xml:space="preserve"> </w:t>
       </w:r>
       <w:r>
         <w:rPr>
           <w:color w:val="4C4C4C" w:themeColor="text2" w:themeTint="BF"/>
           <w:lang w:val="en-GB"/>
         </w:rPr>
-        <w:t xml:space="preserve"> </w:t>
-      </w:r>
-      <w:r>
-        <w:rPr>
-          <w:color w:val="4C4C4C" w:themeColor="text2" w:themeTint="BF"/>
-          <w:sz w:val="16"/>
-          <w:szCs w:val="16"/>
-          <w:lang w:val="en-GB"/>
-        </w:rPr>
-        <w:t>(please do not contact)</w:t>
+        <w:t>October 2023</w:t>
       </w:r>
     </w:p>
     <w:p>
       <w:pPr>
+        <w:pStyle w:val="ListParagraph"/>
+        <w:numPr>
+          <w:ilvl w:val="0"/>
+          <w:numId w:val="21"/>
+        </w:numPr>
         <w:jc w:val="both"/>
       </w:pPr>
       <w:r>
-        <w:t xml:space="preserve">Developing/maintaining and deploying full stack applications, primarily </w:t>
-      </w:r>
-      <w:r>
-        <w:t>utilising .Net Framework</w:t>
-      </w:r>
-      <w:r>
-        <w:t>, C#, E</w:t>
-      </w:r>
-      <w:r>
-        <w:t xml:space="preserve">ntity </w:t>
-      </w:r>
-      <w:r>
-        <w:t>F</w:t>
-      </w:r>
-      <w:r>
-        <w:t>ramework</w:t>
-      </w:r>
-      <w:r>
-        <w:t xml:space="preserve"> and SQL</w:t>
-      </w:r>
-      <w:r>
-        <w:t>, whilst following an agile development style</w:t>
-      </w:r>
-      <w:r>
-        <w:t>.</w:t>
-      </w:r>
-      <w:r>
-        <w:t xml:space="preserve"> </w:t>
-      </w:r>
-      <w:r>
-        <w:t xml:space="preserve">The applications I develop </w:t>
-      </w:r>
-      <w:r>
-        <w:t xml:space="preserve">typically </w:t>
-      </w:r>
-      <w:r>
-        <w:t>share</w:t>
-      </w:r>
-      <w:r>
-        <w:t xml:space="preserve"> a common theme of </w:t>
-      </w:r>
-      <w:r>
-        <w:t>integrating</w:t>
-      </w:r>
-      <w:r>
-        <w:t xml:space="preserve"> various forms of public transport data, transforming/performing operations on this</w:t>
-      </w:r>
-      <w:r>
-        <w:t xml:space="preserve"> data</w:t>
-      </w:r>
-      <w:r>
-        <w:t>, storing</w:t>
-      </w:r>
-      <w:r>
-        <w:t xml:space="preserve"> </w:t>
-      </w:r>
-      <w:r>
-        <w:t xml:space="preserve">in a database </w:t>
-      </w:r>
-      <w:r>
-        <w:t>post-</w:t>
-      </w:r>
-      <w:r>
-        <w:t>normalisation, and displaying</w:t>
-      </w:r>
-      <w:r>
-        <w:t xml:space="preserve"> </w:t>
-      </w:r>
-      <w:r>
-        <w:t xml:space="preserve">information </w:t>
-      </w:r>
-      <w:r>
-        <w:t xml:space="preserve">on the UI to the end user </w:t>
-      </w:r>
-      <w:r>
-        <w:t>in an appropriate</w:t>
-      </w:r>
-      <w:r>
-        <w:t xml:space="preserve"> format when required.</w:t>
-      </w:r>
-      <w:r>
-        <w:t xml:space="preserve"> </w:t>
+        <w:t>Developed and maintained full-stack applications using .NET Framework, C#, Entity Framework, and SQL.</w:t>
       </w:r>
     </w:p>
     <w:p>
       <w:pPr>
+        <w:pStyle w:val="ListParagraph"/>
+        <w:numPr>
+          <w:ilvl w:val="0"/>
+          <w:numId w:val="21"/>
+        </w:numPr>
         <w:jc w:val="both"/>
       </w:pPr>
       <w:r>
-        <w:t xml:space="preserve">I have more recently been working on projects which </w:t>
-      </w:r>
-      <w:r>
-        <w:t>include</w:t>
-      </w:r>
-      <w:r>
-        <w:t xml:space="preserve"> React.js</w:t>
-      </w:r>
-      <w:r>
-        <w:t xml:space="preserve"> on the</w:t>
-      </w:r>
-      <w:r>
-        <w:t xml:space="preserve"> </w:t>
-      </w:r>
-      <w:r>
-        <w:t>front-end side</w:t>
-      </w:r>
-      <w:r>
-        <w:t xml:space="preserve">, communicating with API’s and performing CRUD operations on various data sets, relaying appropriate information back to the UI, and additionally </w:t>
-      </w:r>
-      <w:r>
-        <w:t>via AWS</w:t>
-      </w:r>
-      <w:r>
-        <w:t xml:space="preserve"> Simple Email Service.</w:t>
-      </w:r>
-      <w:r>
-        <w:t xml:space="preserve"> </w:t>
-      </w:r>
-      <w:r>
-        <w:t xml:space="preserve">Furthermore, </w:t>
-      </w:r>
-      <w:r>
-        <w:t>I have some experience with other AWS tools including S3, CloudFront and Parameter Store.</w:t>
+        <w:t>Integrated public transport data, performed data transformations, and displayed information on the UI.</w:t>
       </w:r>
     </w:p>
     <w:p>
       <w:pPr>
+        <w:pStyle w:val="ListParagraph"/>
+        <w:numPr>
+          <w:ilvl w:val="0"/>
+          <w:numId w:val="21"/>
+        </w:numPr>
         <w:jc w:val="both"/>
       </w:pPr>
       <w:r>
-        <w:t xml:space="preserve">I </w:t>
-      </w:r>
-      <w:r>
-        <w:t xml:space="preserve">have gained exposure to various development patterns </w:t>
-      </w:r>
-      <w:r>
-        <w:t xml:space="preserve">and practices </w:t>
-      </w:r>
-      <w:r>
-        <w:t>including MVVM and MVC, and writing code which adheres to good coding practices including SOLID principles</w:t>
-      </w:r>
-      <w:r>
-        <w:t>, whilst being unit testable, for which I am familiar with both NUnit, XUnit and Moq for mocking dependencies.</w:t>
+        <w:t>Utilized React.js for front-end development, AWS for email services and storage solutions.</w:t>
       </w:r>
     </w:p>
     <w:p>
       <w:pPr>
+        <w:pStyle w:val="ListParagraph"/>
+        <w:numPr>
+          <w:ilvl w:val="0"/>
+          <w:numId w:val="21"/>
+        </w:numPr>
         <w:jc w:val="both"/>
       </w:pPr>
       <w:r>
-        <w:t xml:space="preserve">Git has been the source control tool of choice, allowing frequent collaboration with other team members, </w:t>
-      </w:r>
-      <w:r>
-        <w:t>whi</w:t>
-      </w:r>
-      <w:r>
-        <w:t>lst</w:t>
-      </w:r>
-      <w:r>
-        <w:t xml:space="preserve"> </w:t>
-      </w:r>
-      <w:r>
-        <w:t xml:space="preserve">Azure Devops </w:t>
-      </w:r>
-      <w:r>
-        <w:t xml:space="preserve">has </w:t>
-      </w:r>
-      <w:r>
-        <w:t>be</w:t>
-      </w:r>
-      <w:r>
-        <w:t>e</w:t>
-      </w:r>
-      <w:r>
-        <w:t xml:space="preserve">n utilised for repository management, </w:t>
-      </w:r>
-      <w:r>
-        <w:t xml:space="preserve">branching and </w:t>
-      </w:r>
-      <w:r>
-        <w:t xml:space="preserve">PR’s, </w:t>
-      </w:r>
-      <w:r>
-        <w:t>w</w:t>
-      </w:r>
-      <w:r>
-        <w:t>iki documentation on the various projects, and furthermore CI/CD using pipelines and yaml files.</w:t>
+        <w:t>Followed agile methodologies, applied MVVM and MVC patterns, and adhered to SOLID principles.</w:t>
       </w:r>
     </w:p>
     <w:p>
       <w:pPr>
-        <w:jc w:val="both"/>
+        <w:pStyle w:val="Heading2"/>
+        <w:rPr>
+          <w:lang w:val="en-GB"/>
+        </w:rPr>
       </w:pPr>
+      <w:r>
+        <w:rPr>
+          <w:lang w:val="en-GB"/>
+        </w:rPr>
+        <w:t>Work Experience</w:t>
+      </w:r>
     </w:p>
     <w:p>
       <w:pPr>
+        <w:pStyle w:val="ListParagraph"/>
+        <w:numPr>
+          <w:ilvl w:val="0"/>
+          <w:numId w:val="22"/>
+        </w:numPr>
         <w:spacing w:after="0"/>
         <w:jc w:val="both"/>
       </w:pPr>
       <w:r>
-        <w:t>I have also undertaken numerous unpaid work experience placements</w:t>
-      </w:r>
-      <w:r>
-        <w:t xml:space="preserve"> </w:t>
-      </w:r>
-      <w:r>
-        <w:t>includ</w:t>
-      </w:r>
-      <w:r>
-        <w:t xml:space="preserve">ing time </w:t>
-      </w:r>
-      <w:r>
-        <w:t xml:space="preserve">at FM Conway </w:t>
-      </w:r>
-      <w:r>
-        <w:t xml:space="preserve">and Marlborough Consulting. During the latter, </w:t>
-      </w:r>
-      <w:r>
-        <w:t>I was fortunate enough to</w:t>
-      </w:r>
-      <w:r>
-        <w:t xml:space="preserve"> gain exposure to large scale IT departments at ING, The Royal Brompton &amp; Harefield NHS Trust and Balfour Beatty. This included shadowing Consulting Partners in meetings with CIO’s and with technical teams on topics including digital transformation and agile development.</w:t>
+        <w:t>Undertook unpaid placements at FM Conway and Marlborough Consulting.</w:t>
       </w:r>
     </w:p>
     <w:p>
       <w:pPr>
+        <w:pStyle w:val="ListParagraph"/>
+        <w:numPr>
+          <w:ilvl w:val="0"/>
+          <w:numId w:val="22"/>
+        </w:numPr>
         <w:spacing w:after="0"/>
         <w:jc w:val="both"/>
       </w:pPr>
+      <w:r>
+        <w:t>Gained exposure to IT departments at ING, The Royal Brompton &amp; Harefield NHS Trust, and Balfour Beatty.</w:t>
+      </w:r>
+    </w:p>
+    <w:p>
+      <w:pPr>
+        <w:pStyle w:val="ListParagraph"/>
+        <w:numPr>
+          <w:ilvl w:val="0"/>
+          <w:numId w:val="22"/>
+        </w:numPr>
+        <w:spacing w:after="0"/>
+        <w:jc w:val="both"/>
+      </w:pPr>
+      <w:r>
+        <w:t>Shadowed Consulting Partners in meetings on digital transformation and agile development.</w:t>
+      </w:r>
     </w:p>
     <w:tbl>
       <w:tblPr>
@@ -11630,7 +11479,6 @@
               <w:rPr>
                 <w:noProof/>
               </w:rPr>
-              <w:lastRenderedPageBreak/>
               <mc:AlternateContent>
                 <mc:Choice Requires="wpg">
                   <w:drawing>
@@ -13904,567 +13752,44 @@
       </w:r>
     </w:p>
     <w:p>
+      <w:pPr>
+        <w:pStyle w:val="ListParagraph"/>
+        <w:numPr>
+          <w:ilvl w:val="0"/>
+          <w:numId w:val="19"/>
+        </w:numPr>
+      </w:pPr>
       <w:r>
-        <w:t>Marks for specific modules taken as summarised below:</w:t>
+        <w:t>Key Modules: Database Techniques (83%), Software Engineering (81%), Networking and User Interface Design (93%), Advanced Software Engineering (91%).</w:t>
       </w:r>
     </w:p>
     <w:p>
       <w:pPr>
+        <w:pStyle w:val="ListParagraph"/>
+        <w:numPr>
+          <w:ilvl w:val="0"/>
+          <w:numId w:val="19"/>
+        </w:numPr>
         <w:rPr>
           <w:b/>
           <w:bCs/>
         </w:rPr>
       </w:pPr>
+      <w:proofErr w:type="spellStart"/>
       <w:r>
-        <w:rPr>
-          <w:b/>
-          <w:bCs/>
-        </w:rPr>
-        <w:t xml:space="preserve">Year 3 </w:t>
+        <w:lastRenderedPageBreak/>
+        <w:t>Honours</w:t>
+      </w:r>
+      <w:proofErr w:type="spellEnd"/>
+      <w:r>
+        <w:t xml:space="preserve"> Project: Developed a personal financial modelling package using ASP.Net MVC and Bootstrap, hosted on Azure.</w:t>
       </w:r>
       <w:r>
         <w:rPr>
           <w:b/>
           <w:bCs/>
         </w:rPr>
-        <w:t>(Diploma Stage)</w:t>
-      </w:r>
-    </w:p>
-    <w:tbl>
-      <w:tblPr>
-        <w:tblStyle w:val="TableGrid"/>
-        <w:tblW w:w="0" w:type="auto"/>
-        <w:tblInd w:w="-142" w:type="dxa"/>
-        <w:tblBorders>
-          <w:top w:val="none" w:sz="0" w:space="0" w:color="auto"/>
-          <w:left w:val="none" w:sz="0" w:space="0" w:color="auto"/>
-          <w:bottom w:val="none" w:sz="0" w:space="0" w:color="auto"/>
-          <w:right w:val="none" w:sz="0" w:space="0" w:color="auto"/>
-          <w:insideH w:val="none" w:sz="0" w:space="0" w:color="auto"/>
-          <w:insideV w:val="none" w:sz="0" w:space="0" w:color="auto"/>
-        </w:tblBorders>
-        <w:tblLook w:val="04A0" w:firstRow="1" w:lastRow="0" w:firstColumn="1" w:lastColumn="0" w:noHBand="0" w:noVBand="1"/>
-      </w:tblPr>
-      <w:tblGrid>
-        <w:gridCol w:w="3959"/>
-        <w:gridCol w:w="3833"/>
-      </w:tblGrid>
-      <w:tr>
-        <w:trPr>
-          <w:trHeight w:val="268"/>
-        </w:trPr>
-        <w:tc>
-          <w:tcPr>
-            <w:tcW w:w="3959" w:type="dxa"/>
-          </w:tcPr>
-          <w:p>
-            <w:pPr>
-              <w:rPr>
-                <w:sz w:val="20"/>
-                <w:szCs w:val="20"/>
-              </w:rPr>
-            </w:pPr>
-            <w:r>
-              <w:rPr>
-                <w:sz w:val="20"/>
-                <w:szCs w:val="20"/>
-              </w:rPr>
-              <w:t>Systems Analysis, Design and Process</w:t>
-            </w:r>
-            <w:r>
-              <w:rPr>
-                <w:sz w:val="20"/>
-                <w:szCs w:val="20"/>
-              </w:rPr>
-              <w:t xml:space="preserve"> - </w:t>
-            </w:r>
-            <w:r>
-              <w:rPr>
-                <w:sz w:val="20"/>
-                <w:szCs w:val="20"/>
-              </w:rPr>
-              <w:t>67</w:t>
-            </w:r>
-            <w:r>
-              <w:rPr>
-                <w:sz w:val="20"/>
-                <w:szCs w:val="20"/>
-              </w:rPr>
-              <w:t>%</w:t>
-            </w:r>
-          </w:p>
-        </w:tc>
-        <w:tc>
-          <w:tcPr>
-            <w:tcW w:w="3833" w:type="dxa"/>
-          </w:tcPr>
-          <w:p>
-            <w:pPr>
-              <w:rPr>
-                <w:sz w:val="20"/>
-                <w:szCs w:val="20"/>
-              </w:rPr>
-            </w:pPr>
-            <w:r>
-              <w:rPr>
-                <w:sz w:val="20"/>
-                <w:szCs w:val="20"/>
-              </w:rPr>
-              <w:t>Database Techniques</w:t>
-            </w:r>
-            <w:r>
-              <w:rPr>
-                <w:sz w:val="20"/>
-                <w:szCs w:val="20"/>
-              </w:rPr>
-              <w:t xml:space="preserve"> - </w:t>
-            </w:r>
-            <w:r>
-              <w:rPr>
-                <w:sz w:val="20"/>
-                <w:szCs w:val="20"/>
-              </w:rPr>
-              <w:t>83</w:t>
-            </w:r>
-            <w:r>
-              <w:rPr>
-                <w:sz w:val="20"/>
-                <w:szCs w:val="20"/>
-              </w:rPr>
-              <w:t>%</w:t>
-            </w:r>
-          </w:p>
-        </w:tc>
-      </w:tr>
-      <w:tr>
-        <w:trPr>
-          <w:trHeight w:val="256"/>
-        </w:trPr>
-        <w:tc>
-          <w:tcPr>
-            <w:tcW w:w="3959" w:type="dxa"/>
-          </w:tcPr>
-          <w:p>
-            <w:pPr>
-              <w:rPr>
-                <w:sz w:val="20"/>
-                <w:szCs w:val="20"/>
-              </w:rPr>
-            </w:pPr>
-            <w:r>
-              <w:rPr>
-                <w:sz w:val="20"/>
-                <w:szCs w:val="20"/>
-              </w:rPr>
-              <w:t>Software Engineering</w:t>
-            </w:r>
-            <w:r>
-              <w:rPr>
-                <w:sz w:val="20"/>
-                <w:szCs w:val="20"/>
-              </w:rPr>
-              <w:t xml:space="preserve"> - </w:t>
-            </w:r>
-            <w:r>
-              <w:rPr>
-                <w:sz w:val="20"/>
-                <w:szCs w:val="20"/>
-              </w:rPr>
-              <w:t>81</w:t>
-            </w:r>
-            <w:r>
-              <w:rPr>
-                <w:sz w:val="20"/>
-                <w:szCs w:val="20"/>
-              </w:rPr>
-              <w:t>%</w:t>
-            </w:r>
-          </w:p>
-        </w:tc>
-        <w:tc>
-          <w:tcPr>
-            <w:tcW w:w="3833" w:type="dxa"/>
-          </w:tcPr>
-          <w:p>
-            <w:pPr>
-              <w:rPr>
-                <w:sz w:val="20"/>
-                <w:szCs w:val="20"/>
-              </w:rPr>
-            </w:pPr>
-            <w:r>
-              <w:rPr>
-                <w:sz w:val="20"/>
-                <w:szCs w:val="20"/>
-              </w:rPr>
-              <w:t>Networking and User Interface Design</w:t>
-            </w:r>
-            <w:r>
-              <w:rPr>
-                <w:sz w:val="20"/>
-                <w:szCs w:val="20"/>
-              </w:rPr>
-              <w:t xml:space="preserve"> - </w:t>
-            </w:r>
-            <w:r>
-              <w:rPr>
-                <w:sz w:val="20"/>
-                <w:szCs w:val="20"/>
-              </w:rPr>
-              <w:t>93</w:t>
-            </w:r>
-            <w:r>
-              <w:rPr>
-                <w:sz w:val="20"/>
-                <w:szCs w:val="20"/>
-              </w:rPr>
-              <w:t>%</w:t>
-            </w:r>
-          </w:p>
-        </w:tc>
-      </w:tr>
-      <w:tr>
-        <w:trPr>
-          <w:trHeight w:val="268"/>
-        </w:trPr>
-        <w:tc>
-          <w:tcPr>
-            <w:tcW w:w="3959" w:type="dxa"/>
-          </w:tcPr>
-          <w:p>
-            <w:pPr>
-              <w:rPr>
-                <w:sz w:val="20"/>
-                <w:szCs w:val="20"/>
-              </w:rPr>
-            </w:pPr>
-            <w:r>
-              <w:rPr>
-                <w:sz w:val="20"/>
-                <w:szCs w:val="20"/>
-              </w:rPr>
-              <w:t>E-Commerce and E-Business</w:t>
-            </w:r>
-            <w:r>
-              <w:rPr>
-                <w:sz w:val="20"/>
-                <w:szCs w:val="20"/>
-              </w:rPr>
-              <w:t xml:space="preserve"> - </w:t>
-            </w:r>
-            <w:r>
-              <w:rPr>
-                <w:sz w:val="20"/>
-                <w:szCs w:val="20"/>
-              </w:rPr>
-              <w:t>76</w:t>
-            </w:r>
-            <w:r>
-              <w:rPr>
-                <w:sz w:val="20"/>
-                <w:szCs w:val="20"/>
-              </w:rPr>
-              <w:t>%</w:t>
-            </w:r>
-          </w:p>
-        </w:tc>
-        <w:tc>
-          <w:tcPr>
-            <w:tcW w:w="3833" w:type="dxa"/>
-          </w:tcPr>
-          <w:p>
-            <w:pPr>
-              <w:rPr>
-                <w:sz w:val="20"/>
-                <w:szCs w:val="20"/>
-              </w:rPr>
-            </w:pPr>
-            <w:r>
-              <w:rPr>
-                <w:sz w:val="20"/>
-                <w:szCs w:val="20"/>
-              </w:rPr>
-              <w:t xml:space="preserve">Agile Software Development </w:t>
-            </w:r>
-            <w:r>
-              <w:rPr>
-                <w:sz w:val="20"/>
-                <w:szCs w:val="20"/>
-              </w:rPr>
-              <w:t xml:space="preserve">- </w:t>
-            </w:r>
-            <w:r>
-              <w:rPr>
-                <w:sz w:val="20"/>
-                <w:szCs w:val="20"/>
-              </w:rPr>
-              <w:t>81</w:t>
-            </w:r>
-            <w:r>
-              <w:rPr>
-                <w:sz w:val="20"/>
-                <w:szCs w:val="20"/>
-              </w:rPr>
-              <w:t>%</w:t>
-            </w:r>
-          </w:p>
-          <w:p>
-            <w:pPr>
-              <w:rPr>
-                <w:sz w:val="20"/>
-                <w:szCs w:val="20"/>
-              </w:rPr>
-            </w:pPr>
-          </w:p>
-        </w:tc>
-      </w:tr>
-    </w:tbl>
-    <w:p>
-      <w:pPr>
-        <w:rPr>
-          <w:b/>
-          <w:bCs/>
-        </w:rPr>
-      </w:pPr>
-      <w:r>
-        <w:rPr>
-          <w:b/>
-          <w:bCs/>
-        </w:rPr>
-        <w:t xml:space="preserve">Year 4 </w:t>
-      </w:r>
-      <w:r>
-        <w:rPr>
-          <w:b/>
-          <w:bCs/>
-        </w:rPr>
-        <w:t>(Honours Stage)</w:t>
-      </w:r>
-    </w:p>
-    <w:tbl>
-      <w:tblPr>
-        <w:tblStyle w:val="TableGrid"/>
-        <w:tblW w:w="0" w:type="auto"/>
-        <w:tblInd w:w="-142" w:type="dxa"/>
-        <w:tblBorders>
-          <w:top w:val="none" w:sz="0" w:space="0" w:color="auto"/>
-          <w:left w:val="none" w:sz="0" w:space="0" w:color="auto"/>
-          <w:bottom w:val="none" w:sz="0" w:space="0" w:color="auto"/>
-          <w:right w:val="none" w:sz="0" w:space="0" w:color="auto"/>
-          <w:insideH w:val="none" w:sz="0" w:space="0" w:color="auto"/>
-          <w:insideV w:val="none" w:sz="0" w:space="0" w:color="auto"/>
-        </w:tblBorders>
-        <w:tblLook w:val="04A0" w:firstRow="1" w:lastRow="0" w:firstColumn="1" w:lastColumn="0" w:noHBand="0" w:noVBand="1"/>
-      </w:tblPr>
-      <w:tblGrid>
-        <w:gridCol w:w="3970"/>
-        <w:gridCol w:w="4802"/>
-      </w:tblGrid>
-      <w:tr>
-        <w:tc>
-          <w:tcPr>
-            <w:tcW w:w="3970" w:type="dxa"/>
-          </w:tcPr>
-          <w:p>
-            <w:pPr>
-              <w:rPr>
-                <w:sz w:val="20"/>
-                <w:szCs w:val="20"/>
-              </w:rPr>
-            </w:pPr>
-            <w:r>
-              <w:rPr>
-                <w:sz w:val="20"/>
-                <w:szCs w:val="20"/>
-              </w:rPr>
-              <w:t>Data Mining and Decision Systems</w:t>
-            </w:r>
-            <w:r>
-              <w:rPr>
-                <w:sz w:val="20"/>
-                <w:szCs w:val="20"/>
-              </w:rPr>
-              <w:t xml:space="preserve"> - </w:t>
-            </w:r>
-            <w:r>
-              <w:rPr>
-                <w:sz w:val="20"/>
-                <w:szCs w:val="20"/>
-              </w:rPr>
-              <w:t>73</w:t>
-            </w:r>
-            <w:r>
-              <w:rPr>
-                <w:sz w:val="20"/>
-                <w:szCs w:val="20"/>
-              </w:rPr>
-              <w:t>%</w:t>
-            </w:r>
-          </w:p>
-        </w:tc>
-        <w:tc>
-          <w:tcPr>
-            <w:tcW w:w="4802" w:type="dxa"/>
-          </w:tcPr>
-          <w:p>
-            <w:pPr>
-              <w:rPr>
-                <w:sz w:val="20"/>
-                <w:szCs w:val="20"/>
-              </w:rPr>
-            </w:pPr>
-            <w:r>
-              <w:rPr>
-                <w:sz w:val="20"/>
-                <w:szCs w:val="20"/>
-              </w:rPr>
-              <w:t>Distributed Systems Programming</w:t>
-            </w:r>
-            <w:r>
-              <w:rPr>
-                <w:sz w:val="20"/>
-                <w:szCs w:val="20"/>
-              </w:rPr>
-              <w:t xml:space="preserve"> - </w:t>
-            </w:r>
-            <w:r>
-              <w:rPr>
-                <w:sz w:val="20"/>
-                <w:szCs w:val="20"/>
-              </w:rPr>
-              <w:t>73</w:t>
-            </w:r>
-            <w:r>
-              <w:rPr>
-                <w:sz w:val="20"/>
-                <w:szCs w:val="20"/>
-              </w:rPr>
-              <w:t>%</w:t>
-            </w:r>
-          </w:p>
-        </w:tc>
-      </w:tr>
-      <w:tr>
-        <w:tc>
-          <w:tcPr>
-            <w:tcW w:w="3970" w:type="dxa"/>
-          </w:tcPr>
-          <w:p>
-            <w:pPr>
-              <w:rPr>
-                <w:sz w:val="20"/>
-                <w:szCs w:val="20"/>
-              </w:rPr>
-            </w:pPr>
-            <w:r>
-              <w:rPr>
-                <w:sz w:val="20"/>
-                <w:szCs w:val="20"/>
-              </w:rPr>
-              <w:t>Mobile Devices and Applications</w:t>
-            </w:r>
-            <w:r>
-              <w:rPr>
-                <w:sz w:val="20"/>
-                <w:szCs w:val="20"/>
-              </w:rPr>
-              <w:t xml:space="preserve"> - </w:t>
-            </w:r>
-            <w:r>
-              <w:rPr>
-                <w:sz w:val="20"/>
-                <w:szCs w:val="20"/>
-              </w:rPr>
-              <w:t>68</w:t>
-            </w:r>
-            <w:r>
-              <w:rPr>
-                <w:sz w:val="20"/>
-                <w:szCs w:val="20"/>
-              </w:rPr>
-              <w:t>%</w:t>
-            </w:r>
-          </w:p>
-        </w:tc>
-        <w:tc>
-          <w:tcPr>
-            <w:tcW w:w="4802" w:type="dxa"/>
-          </w:tcPr>
-          <w:p>
-            <w:pPr>
-              <w:rPr>
-                <w:sz w:val="20"/>
-                <w:szCs w:val="20"/>
-              </w:rPr>
-            </w:pPr>
-            <w:r>
-              <w:rPr>
-                <w:sz w:val="20"/>
-                <w:szCs w:val="20"/>
-              </w:rPr>
-              <w:t>Advanced Software Engineering</w:t>
-            </w:r>
-            <w:r>
-              <w:rPr>
-                <w:sz w:val="20"/>
-                <w:szCs w:val="20"/>
-              </w:rPr>
-              <w:t xml:space="preserve"> - </w:t>
-            </w:r>
-            <w:r>
-              <w:rPr>
-                <w:sz w:val="20"/>
-                <w:szCs w:val="20"/>
-              </w:rPr>
-              <w:t>91</w:t>
-            </w:r>
-            <w:r>
-              <w:rPr>
-                <w:sz w:val="20"/>
-                <w:szCs w:val="20"/>
-              </w:rPr>
-              <w:t>%</w:t>
-            </w:r>
-          </w:p>
-        </w:tc>
-      </w:tr>
-      <w:tr>
-        <w:tc>
-          <w:tcPr>
-            <w:tcW w:w="8772" w:type="dxa"/>
-            <w:gridSpan w:val="2"/>
-          </w:tcPr>
-          <w:p>
-            <w:pPr>
-              <w:rPr>
-                <w:sz w:val="20"/>
-                <w:szCs w:val="20"/>
-              </w:rPr>
-            </w:pPr>
-            <w:r>
-              <w:rPr>
-                <w:sz w:val="20"/>
-                <w:szCs w:val="20"/>
-              </w:rPr>
-              <w:t>Honours Stage Project – 70%</w:t>
-            </w:r>
-          </w:p>
-        </w:tc>
-      </w:tr>
-    </w:tbl>
-    <w:p>
-      <w:pPr>
-        <w:spacing w:before="240"/>
-        <w:jc w:val="both"/>
-      </w:pPr>
-      <w:r>
-        <w:t xml:space="preserve">The Honours Stage Project involved the creation of a personal financial modelling package, including a responsive web app, which enabled users to view income and expenditure transactions and subsequently visualise, </w:t>
-      </w:r>
-      <w:r>
-        <w:t>categorise,</w:t>
-      </w:r>
-      <w:r>
-        <w:t xml:space="preserve"> and understand their financial information more effectively using graphs and analytical tools. The package was built using ASP.Net MVC and Bootstrap (alongside HTML) for front end, with Entity Framework used for communication with the database holding all user data and Azure the chosen platform for hosting the application.</w:t>
+        <w:t xml:space="preserve"> </w:t>
       </w:r>
     </w:p>
     <w:p>
@@ -14488,12 +13813,6 @@
         <w:rPr>
           <w:lang w:val="en-GB"/>
         </w:rPr>
-        <w:t xml:space="preserve">3 </w:t>
-      </w:r>
-      <w:r>
-        <w:rPr>
-          <w:lang w:val="en-GB"/>
-        </w:rPr>
         <w:t>A Level</w:t>
       </w:r>
       <w:r>
@@ -14506,7 +13825,13 @@
         <w:rPr>
           <w:lang w:val="en-GB"/>
         </w:rPr>
-        <w:t>, 10 GCSE’s</w:t>
+        <w:t xml:space="preserve"> &amp;</w:t>
+      </w:r>
+      <w:r>
+        <w:rPr>
+          <w:lang w:val="en-GB"/>
+        </w:rPr>
+        <w:t xml:space="preserve"> GCSE’s</w:t>
       </w:r>
       <w:r>
         <w:rPr>
@@ -14577,19 +13902,57 @@
         </w:numPr>
       </w:pPr>
       <w:r>
-        <w:t>Math’s</w:t>
+        <w:rPr>
+          <w:rStyle w:val="hljs-attr"/>
+        </w:rPr>
+        <w:t>A Levels:</w:t>
       </w:r>
       <w:r>
-        <w:t xml:space="preserve">, Business </w:t>
+        <w:t xml:space="preserve"> </w:t>
+      </w:r>
+      <w:proofErr w:type="spellStart"/>
+      <w:r>
+        <w:rPr>
+          <w:rStyle w:val="hljs-string"/>
+        </w:rPr>
+        <w:t>Maths</w:t>
+      </w:r>
+      <w:proofErr w:type="spellEnd"/>
+      <w:r>
+        <w:rPr>
+          <w:rStyle w:val="hljs-string"/>
+        </w:rPr>
+        <w:t>,</w:t>
       </w:r>
       <w:r>
+        <w:t xml:space="preserve"> </w:t>
+      </w:r>
+      <w:r>
+        <w:rPr>
+          <w:rStyle w:val="hljs-string"/>
+        </w:rPr>
+        <w:t>Business</w:t>
+      </w:r>
+      <w:r>
+        <w:t xml:space="preserve"> </w:t>
+      </w:r>
+      <w:r>
+        <w:rPr>
+          <w:rStyle w:val="hljs-string"/>
+        </w:rPr>
         <w:t>Studies,</w:t>
       </w:r>
       <w:r>
-        <w:t xml:space="preserve"> and History</w:t>
+        <w:t xml:space="preserve"> </w:t>
       </w:r>
       <w:r>
-        <w:t xml:space="preserve"> A Levels</w:t>
+        <w:rPr>
+          <w:rStyle w:val="hljs-string"/>
+        </w:rPr>
+        <w:t>History</w:t>
+      </w:r>
+      <w:r>
+        <w:t xml:space="preserve"> </w:t>
       </w:r>
     </w:p>
     <w:p>
@@ -14601,21 +13964,99 @@
         </w:numPr>
       </w:pPr>
       <w:r>
-        <w:t xml:space="preserve">GCSE: 2 A*’s, </w:t>
+        <w:rPr>
+          <w:rStyle w:val="hljs-attr"/>
+        </w:rPr>
+        <w:t>GCSEs:</w:t>
       </w:r>
       <w:r>
+        <w:t xml:space="preserve"> </w:t>
+      </w:r>
+      <w:r>
+        <w:rPr>
+          <w:rStyle w:val="hljs-number"/>
+        </w:rPr>
+        <w:t>2</w:t>
+      </w:r>
+      <w:r>
+        <w:t xml:space="preserve"> </w:t>
+      </w:r>
+      <w:r>
+        <w:rPr>
+          <w:rStyle w:val="hljs-string"/>
+        </w:rPr>
+        <w:t>A*s,</w:t>
+      </w:r>
+      <w:r>
+        <w:t xml:space="preserve"> </w:t>
+      </w:r>
+      <w:r>
+        <w:rPr>
+          <w:rStyle w:val="hljs-number"/>
+        </w:rPr>
         <w:t>4</w:t>
       </w:r>
       <w:r>
-        <w:t xml:space="preserve"> A’s, and 4 B’s, including an </w:t>
+        <w:t xml:space="preserve"> </w:t>
       </w:r>
       <w:r>
-        <w:t xml:space="preserve">A* </w:t>
+        <w:rPr>
+          <w:rStyle w:val="hljs-string"/>
+        </w:rPr>
+        <w:t>As,</w:t>
       </w:r>
       <w:r>
-        <w:t xml:space="preserve">in </w:t>
+        <w:t xml:space="preserve"> </w:t>
       </w:r>
       <w:r>
+        <w:rPr>
+          <w:rStyle w:val="hljs-number"/>
+        </w:rPr>
+        <w:t>4</w:t>
+      </w:r>
+      <w:r>
+        <w:t xml:space="preserve"> </w:t>
+      </w:r>
+      <w:r>
+        <w:rPr>
+          <w:rStyle w:val="hljs-string"/>
+        </w:rPr>
+        <w:t>Bs,</w:t>
+      </w:r>
+      <w:r>
+        <w:t xml:space="preserve"> </w:t>
+      </w:r>
+      <w:r>
+        <w:rPr>
+          <w:rStyle w:val="hljs-string"/>
+        </w:rPr>
+        <w:t>including</w:t>
+      </w:r>
+      <w:r>
+        <w:t xml:space="preserve"> </w:t>
+      </w:r>
+      <w:r>
+        <w:rPr>
+          <w:rStyle w:val="hljs-string"/>
+        </w:rPr>
+        <w:t>A*</w:t>
+      </w:r>
+      <w:r>
+        <w:t xml:space="preserve"> </w:t>
+      </w:r>
+      <w:r>
+        <w:rPr>
+          <w:rStyle w:val="hljs-string"/>
+        </w:rPr>
+        <w:t>in</w:t>
+      </w:r>
+      <w:r>
+        <w:t xml:space="preserve"> </w:t>
+      </w:r>
+      <w:r>
+        <w:rPr>
+          <w:rStyle w:val="hljs-string"/>
+        </w:rPr>
         <w:t>ICT</w:t>
       </w:r>
     </w:p>
@@ -14646,7 +14087,7 @@
       <w:tr>
         <w:tc>
           <w:tcPr>
-            <w:tcW w:w="725" w:type="dxa"/>
+            <w:tcW w:w="726" w:type="dxa"/>
             <w:tcMar>
               <w:right w:w="216" w:type="dxa"/>
             </w:tcMar>
@@ -16242,7 +15683,7 @@
         </w:tc>
         <w:tc>
           <w:tcPr>
-            <w:tcW w:w="8639" w:type="dxa"/>
+            <w:tcW w:w="8648" w:type="dxa"/>
           </w:tcPr>
           <w:p>
             <w:pPr>
@@ -16264,91 +15705,16 @@
       </w:tr>
     </w:tbl>
     <w:p>
-      <w:pPr>
-        <w:jc w:val="both"/>
-      </w:pPr>
       <w:r>
-        <w:t>I consider myself to be an enthusiastic, confident, and highly motivated individual.</w:t>
+        <w:t xml:space="preserve">Enthusiastic and highly motivated individual with a passion for technology and self-development. Active in sports, playing hockey and visiting the gym regularly. Interested in psychology, human </w:t>
       </w:r>
+      <w:proofErr w:type="spellStart"/>
       <w:r>
-        <w:t xml:space="preserve"> Outside of work I place importance on being active, visiting the</w:t>
+        <w:t>behavior</w:t>
       </w:r>
+      <w:proofErr w:type="spellEnd"/>
       <w:r>
-        <w:t xml:space="preserve"> gym </w:t>
-      </w:r>
-      <w:r>
-        <w:t>multiple times per week and participating in hockey games</w:t>
-      </w:r>
-      <w:r>
-        <w:t xml:space="preserve">, </w:t>
-      </w:r>
-      <w:r>
-        <w:t xml:space="preserve">during my time at </w:t>
-      </w:r>
-      <w:r>
-        <w:t xml:space="preserve">University </w:t>
-      </w:r>
-      <w:r>
-        <w:t xml:space="preserve">I played for the </w:t>
-      </w:r>
-      <w:r>
-        <w:t>F</w:t>
-      </w:r>
-      <w:r>
-        <w:t>irst XI</w:t>
-      </w:r>
-      <w:r>
-        <w:t xml:space="preserve"> and currently play for a local team</w:t>
-      </w:r>
-      <w:r>
-        <w:t>.</w:t>
-      </w:r>
-      <w:r>
-        <w:t xml:space="preserve"> </w:t>
-      </w:r>
-      <w:r>
-        <w:t>I enjoy</w:t>
-      </w:r>
-      <w:r>
-        <w:t xml:space="preserve"> keeping up with the latest development updates, and</w:t>
-      </w:r>
-      <w:r>
-        <w:t xml:space="preserve"> reading</w:t>
-      </w:r>
-      <w:r>
-        <w:t xml:space="preserve"> books</w:t>
-      </w:r>
-      <w:r>
-        <w:t>, especially on the topic of psychology and human behaviour</w:t>
-      </w:r>
-      <w:r>
-        <w:t xml:space="preserve">, and </w:t>
-      </w:r>
-      <w:r>
-        <w:t>am enthusiastic about</w:t>
-      </w:r>
-      <w:r>
-        <w:t xml:space="preserve"> the </w:t>
-      </w:r>
-      <w:r>
-        <w:t>concept</w:t>
-      </w:r>
-      <w:r>
-        <w:t xml:space="preserve"> of self-development</w:t>
-      </w:r>
-      <w:r>
-        <w:t>/constant improvement</w:t>
-      </w:r>
-      <w:r>
-        <w:t xml:space="preserve">. </w:t>
-      </w:r>
-    </w:p>
-    <w:p>
-      <w:pPr>
-        <w:jc w:val="both"/>
-      </w:pPr>
-      <w:r>
-        <w:t>I also maintain a keen interest in personal finances, having both stocks and cryptocurrency portfolios and various ISA accounts which I keep track of rigorously.</w:t>
+        <w:t>, and personal finance management.</w:t>
       </w:r>
     </w:p>
     <w:tbl>
@@ -16482,7 +15848,7 @@
 </file>
 
 <file path=word/endnotes.xml><?xml version="1.0" encoding="utf-8"?>
-<w:endnotes xmlns:wpc="http://schemas.microsoft.com/office/word/2010/wordprocessingCanvas" xmlns:cx="http://schemas.microsoft.com/office/drawing/2014/chartex" xmlns:cx1="http://schemas.microsoft.com/office/drawing/2015/9/8/chartex" xmlns:cx2="http://schemas.microsoft.com/office/drawing/2015/10/21/chartex" xmlns:cx3="http://schemas.microsoft.com/office/drawing/2016/5/9/chartex" xmlns:cx4="http://schemas.microsoft.com/office/drawing/2016/5/10/chartex" xmlns:cx5="http://schemas.microsoft.com/office/drawing/2016/5/11/chartex" xmlns:cx6="http://schemas.microsoft.com/office/drawing/2016/5/12/chartex" xmlns:cx7="http://schemas.microsoft.com/office/drawing/2016/5/13/chartex" xmlns:cx8="http://schemas.microsoft.com/office/drawing/2016/5/14/chartex" xmlns:mc="http://schemas.openxmlformats.org/markup-compatibility/2006" xmlns:aink="http://schemas.microsoft.com/office/drawing/2016/ink" xmlns:am3d="http://schemas.microsoft.com/office/drawing/2017/model3d" xmlns:o="urn:schemas-microsoft-com:office:office" xmlns:oel="http://schemas.microsoft.com/office/2019/extlst" xmlns:r="http://schemas.openxmlformats.org/officeDocument/2006/relationships" xmlns:m="http://schemas.openxmlformats.org/officeDocument/2006/math" xmlns:v="urn:schemas-microsoft-com:vml" xmlns:wp14="http://schemas.microsoft.com/office/word/2010/wordprocessingDrawing" xmlns:wp="http://schemas.openxmlformats.org/drawingml/2006/wordprocessingDrawing" xmlns:w10="urn:schemas-microsoft-com:office:word" xmlns:w="http://schemas.openxmlformats.org/wordprocessingml/2006/main" xmlns:w14="http://schemas.microsoft.com/office/word/2010/wordml" xmlns:w15="http://schemas.microsoft.com/office/word/2012/wordml" xmlns:w16cex="http://schemas.microsoft.com/office/word/2018/wordml/cex" xmlns:w16cid="http://schemas.microsoft.com/office/word/2016/wordml/cid" xmlns:w16="http://schemas.microsoft.com/office/word/2018/wordml" xmlns:w16du="http://schemas.microsoft.com/office/word/2023/wordml/word16du" xmlns:w16sdtdh="http://schemas.microsoft.com/office/word/2020/wordml/sdtdatahash" xmlns:w16se="http://schemas.microsoft.com/office/word/2015/wordml/symex" xmlns:wpg="http://schemas.microsoft.com/office/word/2010/wordprocessingGroup" xmlns:wpi="http://schemas.microsoft.com/office/word/2010/wordprocessingInk" xmlns:wne="http://schemas.microsoft.com/office/word/2006/wordml" xmlns:wps="http://schemas.microsoft.com/office/word/2010/wordprocessingShape" mc:Ignorable="w14 w15 w16se w16cid w16 w16cex w16sdtdh wp14">
+<w:endnotes xmlns:wpc="http://schemas.microsoft.com/office/word/2010/wordprocessingCanvas" xmlns:cx="http://schemas.microsoft.com/office/drawing/2014/chartex" xmlns:cx1="http://schemas.microsoft.com/office/drawing/2015/9/8/chartex" xmlns:cx2="http://schemas.microsoft.com/office/drawing/2015/10/21/chartex" xmlns:cx3="http://schemas.microsoft.com/office/drawing/2016/5/9/chartex" xmlns:cx4="http://schemas.microsoft.com/office/drawing/2016/5/10/chartex" xmlns:cx5="http://schemas.microsoft.com/office/drawing/2016/5/11/chartex" xmlns:cx6="http://schemas.microsoft.com/office/drawing/2016/5/12/chartex" xmlns:cx7="http://schemas.microsoft.com/office/drawing/2016/5/13/chartex" xmlns:cx8="http://schemas.microsoft.com/office/drawing/2016/5/14/chartex" xmlns:mc="http://schemas.openxmlformats.org/markup-compatibility/2006" xmlns:aink="http://schemas.microsoft.com/office/drawing/2016/ink" xmlns:am3d="http://schemas.microsoft.com/office/drawing/2017/model3d" xmlns:o="urn:schemas-microsoft-com:office:office" xmlns:oel="http://schemas.microsoft.com/office/2019/extlst" xmlns:r="http://schemas.openxmlformats.org/officeDocument/2006/relationships" xmlns:m="http://schemas.openxmlformats.org/officeDocument/2006/math" xmlns:v="urn:schemas-microsoft-com:vml" xmlns:wp14="http://schemas.microsoft.com/office/word/2010/wordprocessingDrawing" xmlns:wp="http://schemas.openxmlformats.org/drawingml/2006/wordprocessingDrawing" xmlns:w10="urn:schemas-microsoft-com:office:word" xmlns:w="http://schemas.openxmlformats.org/wordprocessingml/2006/main" xmlns:w14="http://schemas.microsoft.com/office/word/2010/wordml" xmlns:w15="http://schemas.microsoft.com/office/word/2012/wordml" xmlns:w16cex="http://schemas.microsoft.com/office/word/2018/wordml/cex" xmlns:w16cid="http://schemas.microsoft.com/office/word/2016/wordml/cid" xmlns:w16="http://schemas.microsoft.com/office/word/2018/wordml" xmlns:w16du="http://schemas.microsoft.com/office/word/2023/wordml/word16du" xmlns:w16sdtdh="http://schemas.microsoft.com/office/word/2020/wordml/sdtdatahash" xmlns:w16se="http://schemas.microsoft.com/office/word/2015/wordml/symex" xmlns:wpg="http://schemas.microsoft.com/office/word/2010/wordprocessingGroup" xmlns:wpi="http://schemas.microsoft.com/office/word/2010/wordprocessingInk" xmlns:wne="http://schemas.microsoft.com/office/word/2006/wordml" xmlns:wps="http://schemas.microsoft.com/office/word/2010/wordprocessingShape" mc:Ignorable="w14 w15 w16se w16cid w16 w16cex w16sdtdh w16du wp14">
   <w:endnote w:type="separator" w:id="-1">
     <w:p>
       <w:pPr>
@@ -16514,7 +15880,7 @@
 </file>
 
 <file path=word/footer1.xml><?xml version="1.0" encoding="utf-8"?>
-<w:ftr xmlns:wpc="http://schemas.microsoft.com/office/word/2010/wordprocessingCanvas" xmlns:cx="http://schemas.microsoft.com/office/drawing/2014/chartex" xmlns:cx1="http://schemas.microsoft.com/office/drawing/2015/9/8/chartex" xmlns:cx2="http://schemas.microsoft.com/office/drawing/2015/10/21/chartex" xmlns:cx3="http://schemas.microsoft.com/office/drawing/2016/5/9/chartex" xmlns:cx4="http://schemas.microsoft.com/office/drawing/2016/5/10/chartex" xmlns:cx5="http://schemas.microsoft.com/office/drawing/2016/5/11/chartex" xmlns:cx6="http://schemas.microsoft.com/office/drawing/2016/5/12/chartex" xmlns:cx7="http://schemas.microsoft.com/office/drawing/2016/5/13/chartex" xmlns:cx8="http://schemas.microsoft.com/office/drawing/2016/5/14/chartex" xmlns:mc="http://schemas.openxmlformats.org/markup-compatibility/2006" xmlns:aink="http://schemas.microsoft.com/office/drawing/2016/ink" xmlns:am3d="http://schemas.microsoft.com/office/drawing/2017/model3d" xmlns:o="urn:schemas-microsoft-com:office:office" xmlns:oel="http://schemas.microsoft.com/office/2019/extlst" xmlns:r="http://schemas.openxmlformats.org/officeDocument/2006/relationships" xmlns:m="http://schemas.openxmlformats.org/officeDocument/2006/math" xmlns:v="urn:schemas-microsoft-com:vml" xmlns:wp14="http://schemas.microsoft.com/office/word/2010/wordprocessingDrawing" xmlns:wp="http://schemas.openxmlformats.org/drawingml/2006/wordprocessingDrawing" xmlns:w10="urn:schemas-microsoft-com:office:word" xmlns:w="http://schemas.openxmlformats.org/wordprocessingml/2006/main" xmlns:w14="http://schemas.microsoft.com/office/word/2010/wordml" xmlns:w15="http://schemas.microsoft.com/office/word/2012/wordml" xmlns:w16cex="http://schemas.microsoft.com/office/word/2018/wordml/cex" xmlns:w16cid="http://schemas.microsoft.com/office/word/2016/wordml/cid" xmlns:w16="http://schemas.microsoft.com/office/word/2018/wordml" xmlns:w16du="http://schemas.microsoft.com/office/word/2023/wordml/word16du" xmlns:w16sdtdh="http://schemas.microsoft.com/office/word/2020/wordml/sdtdatahash" xmlns:w16se="http://schemas.microsoft.com/office/word/2015/wordml/symex" xmlns:wpg="http://schemas.microsoft.com/office/word/2010/wordprocessingGroup" xmlns:wpi="http://schemas.microsoft.com/office/word/2010/wordprocessingInk" xmlns:wne="http://schemas.microsoft.com/office/word/2006/wordml" xmlns:wps="http://schemas.microsoft.com/office/word/2010/wordprocessingShape" mc:Ignorable="w14 w15 w16se w16cid w16 w16cex w16sdtdh wp14">
+<w:ftr xmlns:wpc="http://schemas.microsoft.com/office/word/2010/wordprocessingCanvas" xmlns:cx="http://schemas.microsoft.com/office/drawing/2014/chartex" xmlns:cx1="http://schemas.microsoft.com/office/drawing/2015/9/8/chartex" xmlns:cx2="http://schemas.microsoft.com/office/drawing/2015/10/21/chartex" xmlns:cx3="http://schemas.microsoft.com/office/drawing/2016/5/9/chartex" xmlns:cx4="http://schemas.microsoft.com/office/drawing/2016/5/10/chartex" xmlns:cx5="http://schemas.microsoft.com/office/drawing/2016/5/11/chartex" xmlns:cx6="http://schemas.microsoft.com/office/drawing/2016/5/12/chartex" xmlns:cx7="http://schemas.microsoft.com/office/drawing/2016/5/13/chartex" xmlns:cx8="http://schemas.microsoft.com/office/drawing/2016/5/14/chartex" xmlns:mc="http://schemas.openxmlformats.org/markup-compatibility/2006" xmlns:aink="http://schemas.microsoft.com/office/drawing/2016/ink" xmlns:am3d="http://schemas.microsoft.com/office/drawing/2017/model3d" xmlns:o="urn:schemas-microsoft-com:office:office" xmlns:oel="http://schemas.microsoft.com/office/2019/extlst" xmlns:r="http://schemas.openxmlformats.org/officeDocument/2006/relationships" xmlns:m="http://schemas.openxmlformats.org/officeDocument/2006/math" xmlns:v="urn:schemas-microsoft-com:vml" xmlns:wp14="http://schemas.microsoft.com/office/word/2010/wordprocessingDrawing" xmlns:wp="http://schemas.openxmlformats.org/drawingml/2006/wordprocessingDrawing" xmlns:w10="urn:schemas-microsoft-com:office:word" xmlns:w="http://schemas.openxmlformats.org/wordprocessingml/2006/main" xmlns:w14="http://schemas.microsoft.com/office/word/2010/wordml" xmlns:w15="http://schemas.microsoft.com/office/word/2012/wordml" xmlns:w16cex="http://schemas.microsoft.com/office/word/2018/wordml/cex" xmlns:w16cid="http://schemas.microsoft.com/office/word/2016/wordml/cid" xmlns:w16="http://schemas.microsoft.com/office/word/2018/wordml" xmlns:w16du="http://schemas.microsoft.com/office/word/2023/wordml/word16du" xmlns:w16sdtdh="http://schemas.microsoft.com/office/word/2020/wordml/sdtdatahash" xmlns:w16se="http://schemas.microsoft.com/office/word/2015/wordml/symex" xmlns:wpg="http://schemas.microsoft.com/office/word/2010/wordprocessingGroup" xmlns:wpi="http://schemas.microsoft.com/office/word/2010/wordprocessingInk" xmlns:wne="http://schemas.microsoft.com/office/word/2006/wordml" xmlns:wps="http://schemas.microsoft.com/office/word/2010/wordprocessingShape" mc:Ignorable="w14 w15 w16se w16cid w16 w16cex w16sdtdh w16du wp14">
   <w:sdt>
     <w:sdtPr>
       <w:id w:val="-1046331"/>
@@ -16561,7 +15927,7 @@
 </file>
 
 <file path=word/footnotes.xml><?xml version="1.0" encoding="utf-8"?>
-<w:footnotes xmlns:wpc="http://schemas.microsoft.com/office/word/2010/wordprocessingCanvas" xmlns:cx="http://schemas.microsoft.com/office/drawing/2014/chartex" xmlns:cx1="http://schemas.microsoft.com/office/drawing/2015/9/8/chartex" xmlns:cx2="http://schemas.microsoft.com/office/drawing/2015/10/21/chartex" xmlns:cx3="http://schemas.microsoft.com/office/drawing/2016/5/9/chartex" xmlns:cx4="http://schemas.microsoft.com/office/drawing/2016/5/10/chartex" xmlns:cx5="http://schemas.microsoft.com/office/drawing/2016/5/11/chartex" xmlns:cx6="http://schemas.microsoft.com/office/drawing/2016/5/12/chartex" xmlns:cx7="http://schemas.microsoft.com/office/drawing/2016/5/13/chartex" xmlns:cx8="http://schemas.microsoft.com/office/drawing/2016/5/14/chartex" xmlns:mc="http://schemas.openxmlformats.org/markup-compatibility/2006" xmlns:aink="http://schemas.microsoft.com/office/drawing/2016/ink" xmlns:am3d="http://schemas.microsoft.com/office/drawing/2017/model3d" xmlns:o="urn:schemas-microsoft-com:office:office" xmlns:oel="http://schemas.microsoft.com/office/2019/extlst" xmlns:r="http://schemas.openxmlformats.org/officeDocument/2006/relationships" xmlns:m="http://schemas.openxmlformats.org/officeDocument/2006/math" xmlns:v="urn:schemas-microsoft-com:vml" xmlns:wp14="http://schemas.microsoft.com/office/word/2010/wordprocessingDrawing" xmlns:wp="http://schemas.openxmlformats.org/drawingml/2006/wordprocessingDrawing" xmlns:w10="urn:schemas-microsoft-com:office:word" xmlns:w="http://schemas.openxmlformats.org/wordprocessingml/2006/main" xmlns:w14="http://schemas.microsoft.com/office/word/2010/wordml" xmlns:w15="http://schemas.microsoft.com/office/word/2012/wordml" xmlns:w16cex="http://schemas.microsoft.com/office/word/2018/wordml/cex" xmlns:w16cid="http://schemas.microsoft.com/office/word/2016/wordml/cid" xmlns:w16="http://schemas.microsoft.com/office/word/2018/wordml" xmlns:w16du="http://schemas.microsoft.com/office/word/2023/wordml/word16du" xmlns:w16sdtdh="http://schemas.microsoft.com/office/word/2020/wordml/sdtdatahash" xmlns:w16se="http://schemas.microsoft.com/office/word/2015/wordml/symex" xmlns:wpg="http://schemas.microsoft.com/office/word/2010/wordprocessingGroup" xmlns:wpi="http://schemas.microsoft.com/office/word/2010/wordprocessingInk" xmlns:wne="http://schemas.microsoft.com/office/word/2006/wordml" xmlns:wps="http://schemas.microsoft.com/office/word/2010/wordprocessingShape" mc:Ignorable="w14 w15 w16se w16cid w16 w16cex w16sdtdh wp14">
+<w:footnotes xmlns:wpc="http://schemas.microsoft.com/office/word/2010/wordprocessingCanvas" xmlns:cx="http://schemas.microsoft.com/office/drawing/2014/chartex" xmlns:cx1="http://schemas.microsoft.com/office/drawing/2015/9/8/chartex" xmlns:cx2="http://schemas.microsoft.com/office/drawing/2015/10/21/chartex" xmlns:cx3="http://schemas.microsoft.com/office/drawing/2016/5/9/chartex" xmlns:cx4="http://schemas.microsoft.com/office/drawing/2016/5/10/chartex" xmlns:cx5="http://schemas.microsoft.com/office/drawing/2016/5/11/chartex" xmlns:cx6="http://schemas.microsoft.com/office/drawing/2016/5/12/chartex" xmlns:cx7="http://schemas.microsoft.com/office/drawing/2016/5/13/chartex" xmlns:cx8="http://schemas.microsoft.com/office/drawing/2016/5/14/chartex" xmlns:mc="http://schemas.openxmlformats.org/markup-compatibility/2006" xmlns:aink="http://schemas.microsoft.com/office/drawing/2016/ink" xmlns:am3d="http://schemas.microsoft.com/office/drawing/2017/model3d" xmlns:o="urn:schemas-microsoft-com:office:office" xmlns:oel="http://schemas.microsoft.com/office/2019/extlst" xmlns:r="http://schemas.openxmlformats.org/officeDocument/2006/relationships" xmlns:m="http://schemas.openxmlformats.org/officeDocument/2006/math" xmlns:v="urn:schemas-microsoft-com:vml" xmlns:wp14="http://schemas.microsoft.com/office/word/2010/wordprocessingDrawing" xmlns:wp="http://schemas.openxmlformats.org/drawingml/2006/wordprocessingDrawing" xmlns:w10="urn:schemas-microsoft-com:office:word" xmlns:w="http://schemas.openxmlformats.org/wordprocessingml/2006/main" xmlns:w14="http://schemas.microsoft.com/office/word/2010/wordml" xmlns:w15="http://schemas.microsoft.com/office/word/2012/wordml" xmlns:w16cex="http://schemas.microsoft.com/office/word/2018/wordml/cex" xmlns:w16cid="http://schemas.microsoft.com/office/word/2016/wordml/cid" xmlns:w16="http://schemas.microsoft.com/office/word/2018/wordml" xmlns:w16du="http://schemas.microsoft.com/office/word/2023/wordml/word16du" xmlns:w16sdtdh="http://schemas.microsoft.com/office/word/2020/wordml/sdtdatahash" xmlns:w16se="http://schemas.microsoft.com/office/word/2015/wordml/symex" xmlns:wpg="http://schemas.microsoft.com/office/word/2010/wordprocessingGroup" xmlns:wpi="http://schemas.microsoft.com/office/word/2010/wordprocessingInk" xmlns:wne="http://schemas.microsoft.com/office/word/2006/wordml" xmlns:wps="http://schemas.microsoft.com/office/word/2010/wordprocessingShape" mc:Ignorable="w14 w15 w16se w16cid w16 w16cex w16sdtdh w16du wp14">
   <w:footnote w:type="separator" w:id="-1">
     <w:p>
       <w:pPr>
@@ -16593,7 +15959,7 @@
 </file>
 
 <file path=word/header1.xml><?xml version="1.0" encoding="utf-8"?>
-<w:hdr xmlns:wpc="http://schemas.microsoft.com/office/word/2010/wordprocessingCanvas" xmlns:cx="http://schemas.microsoft.com/office/drawing/2014/chartex" xmlns:cx1="http://schemas.microsoft.com/office/drawing/2015/9/8/chartex" xmlns:cx2="http://schemas.microsoft.com/office/drawing/2015/10/21/chartex" xmlns:cx3="http://schemas.microsoft.com/office/drawing/2016/5/9/chartex" xmlns:cx4="http://schemas.microsoft.com/office/drawing/2016/5/10/chartex" xmlns:cx5="http://schemas.microsoft.com/office/drawing/2016/5/11/chartex" xmlns:cx6="http://schemas.microsoft.com/office/drawing/2016/5/12/chartex" xmlns:cx7="http://schemas.microsoft.com/office/drawing/2016/5/13/chartex" xmlns:cx8="http://schemas.microsoft.com/office/drawing/2016/5/14/chartex" xmlns:mc="http://schemas.openxmlformats.org/markup-compatibility/2006" xmlns:aink="http://schemas.microsoft.com/office/drawing/2016/ink" xmlns:am3d="http://schemas.microsoft.com/office/drawing/2017/model3d" xmlns:o="urn:schemas-microsoft-com:office:office" xmlns:oel="http://schemas.microsoft.com/office/2019/extlst" xmlns:r="http://schemas.openxmlformats.org/officeDocument/2006/relationships" xmlns:m="http://schemas.openxmlformats.org/officeDocument/2006/math" xmlns:v="urn:schemas-microsoft-com:vml" xmlns:wp14="http://schemas.microsoft.com/office/word/2010/wordprocessingDrawing" xmlns:wp="http://schemas.openxmlformats.org/drawingml/2006/wordprocessingDrawing" xmlns:w10="urn:schemas-microsoft-com:office:word" xmlns:w="http://schemas.openxmlformats.org/wordprocessingml/2006/main" xmlns:w14="http://schemas.microsoft.com/office/word/2010/wordml" xmlns:w15="http://schemas.microsoft.com/office/word/2012/wordml" xmlns:w16cex="http://schemas.microsoft.com/office/word/2018/wordml/cex" xmlns:w16cid="http://schemas.microsoft.com/office/word/2016/wordml/cid" xmlns:w16="http://schemas.microsoft.com/office/word/2018/wordml" xmlns:w16du="http://schemas.microsoft.com/office/word/2023/wordml/word16du" xmlns:w16sdtdh="http://schemas.microsoft.com/office/word/2020/wordml/sdtdatahash" xmlns:w16se="http://schemas.microsoft.com/office/word/2015/wordml/symex" xmlns:wpg="http://schemas.microsoft.com/office/word/2010/wordprocessingGroup" xmlns:wpi="http://schemas.microsoft.com/office/word/2010/wordprocessingInk" xmlns:wne="http://schemas.microsoft.com/office/word/2006/wordml" xmlns:wps="http://schemas.microsoft.com/office/word/2010/wordprocessingShape" mc:Ignorable="w14 w15 w16se w16cid w16 w16cex w16sdtdh wp14">
+<w:hdr xmlns:wpc="http://schemas.microsoft.com/office/word/2010/wordprocessingCanvas" xmlns:cx="http://schemas.microsoft.com/office/drawing/2014/chartex" xmlns:cx1="http://schemas.microsoft.com/office/drawing/2015/9/8/chartex" xmlns:cx2="http://schemas.microsoft.com/office/drawing/2015/10/21/chartex" xmlns:cx3="http://schemas.microsoft.com/office/drawing/2016/5/9/chartex" xmlns:cx4="http://schemas.microsoft.com/office/drawing/2016/5/10/chartex" xmlns:cx5="http://schemas.microsoft.com/office/drawing/2016/5/11/chartex" xmlns:cx6="http://schemas.microsoft.com/office/drawing/2016/5/12/chartex" xmlns:cx7="http://schemas.microsoft.com/office/drawing/2016/5/13/chartex" xmlns:cx8="http://schemas.microsoft.com/office/drawing/2016/5/14/chartex" xmlns:mc="http://schemas.openxmlformats.org/markup-compatibility/2006" xmlns:aink="http://schemas.microsoft.com/office/drawing/2016/ink" xmlns:am3d="http://schemas.microsoft.com/office/drawing/2017/model3d" xmlns:o="urn:schemas-microsoft-com:office:office" xmlns:oel="http://schemas.microsoft.com/office/2019/extlst" xmlns:r="http://schemas.openxmlformats.org/officeDocument/2006/relationships" xmlns:m="http://schemas.openxmlformats.org/officeDocument/2006/math" xmlns:v="urn:schemas-microsoft-com:vml" xmlns:wp14="http://schemas.microsoft.com/office/word/2010/wordprocessingDrawing" xmlns:wp="http://schemas.openxmlformats.org/drawingml/2006/wordprocessingDrawing" xmlns:w10="urn:schemas-microsoft-com:office:word" xmlns:w="http://schemas.openxmlformats.org/wordprocessingml/2006/main" xmlns:w14="http://schemas.microsoft.com/office/word/2010/wordml" xmlns:w15="http://schemas.microsoft.com/office/word/2012/wordml" xmlns:w16cex="http://schemas.microsoft.com/office/word/2018/wordml/cex" xmlns:w16cid="http://schemas.microsoft.com/office/word/2016/wordml/cid" xmlns:w16="http://schemas.microsoft.com/office/word/2018/wordml" xmlns:w16du="http://schemas.microsoft.com/office/word/2023/wordml/word16du" xmlns:w16sdtdh="http://schemas.microsoft.com/office/word/2020/wordml/sdtdatahash" xmlns:w16se="http://schemas.microsoft.com/office/word/2015/wordml/symex" xmlns:wpg="http://schemas.microsoft.com/office/word/2010/wordprocessingGroup" xmlns:wpi="http://schemas.microsoft.com/office/word/2010/wordprocessingInk" xmlns:wne="http://schemas.microsoft.com/office/word/2006/wordml" xmlns:wps="http://schemas.microsoft.com/office/word/2010/wordprocessingShape" mc:Ignorable="w14 w15 w16se w16cid w16 w16cex w16sdtdh w16du wp14">
   <w:p>
     <w:pPr>
       <w:pStyle w:val="Header"/>
@@ -16705,7 +16071,7 @@
 </file>
 
 <file path=word/numbering.xml><?xml version="1.0" encoding="utf-8"?>
-<w:numbering xmlns:wpc="http://schemas.microsoft.com/office/word/2010/wordprocessingCanvas" xmlns:cx="http://schemas.microsoft.com/office/drawing/2014/chartex" xmlns:cx1="http://schemas.microsoft.com/office/drawing/2015/9/8/chartex" xmlns:cx2="http://schemas.microsoft.com/office/drawing/2015/10/21/chartex" xmlns:cx3="http://schemas.microsoft.com/office/drawing/2016/5/9/chartex" xmlns:cx4="http://schemas.microsoft.com/office/drawing/2016/5/10/chartex" xmlns:cx5="http://schemas.microsoft.com/office/drawing/2016/5/11/chartex" xmlns:cx6="http://schemas.microsoft.com/office/drawing/2016/5/12/chartex" xmlns:cx7="http://schemas.microsoft.com/office/drawing/2016/5/13/chartex" xmlns:cx8="http://schemas.microsoft.com/office/drawing/2016/5/14/chartex" xmlns:mc="http://schemas.openxmlformats.org/markup-compatibility/2006" xmlns:aink="http://schemas.microsoft.com/office/drawing/2016/ink" xmlns:am3d="http://schemas.microsoft.com/office/drawing/2017/model3d" xmlns:o="urn:schemas-microsoft-com:office:office" xmlns:oel="http://schemas.microsoft.com/office/2019/extlst" xmlns:r="http://schemas.openxmlformats.org/officeDocument/2006/relationships" xmlns:m="http://schemas.openxmlformats.org/officeDocument/2006/math" xmlns:v="urn:schemas-microsoft-com:vml" xmlns:wp14="http://schemas.microsoft.com/office/word/2010/wordprocessingDrawing" xmlns:wp="http://schemas.openxmlformats.org/drawingml/2006/wordprocessingDrawing" xmlns:w10="urn:schemas-microsoft-com:office:word" xmlns:w="http://schemas.openxmlformats.org/wordprocessingml/2006/main" xmlns:w14="http://schemas.microsoft.com/office/word/2010/wordml" xmlns:w15="http://schemas.microsoft.com/office/word/2012/wordml" xmlns:w16cex="http://schemas.microsoft.com/office/word/2018/wordml/cex" xmlns:w16cid="http://schemas.microsoft.com/office/word/2016/wordml/cid" xmlns:w16="http://schemas.microsoft.com/office/word/2018/wordml" xmlns:w16du="http://schemas.microsoft.com/office/word/2023/wordml/word16du" xmlns:w16sdtdh="http://schemas.microsoft.com/office/word/2020/wordml/sdtdatahash" xmlns:w16se="http://schemas.microsoft.com/office/word/2015/wordml/symex" xmlns:wpg="http://schemas.microsoft.com/office/word/2010/wordprocessingGroup" xmlns:wpi="http://schemas.microsoft.com/office/word/2010/wordprocessingInk" xmlns:wne="http://schemas.microsoft.com/office/word/2006/wordml" xmlns:wps="http://schemas.microsoft.com/office/word/2010/wordprocessingShape" mc:Ignorable="w14 w15 w16se w16cid w16 w16cex w16sdtdh wp14">
+<w:numbering xmlns:wpc="http://schemas.microsoft.com/office/word/2010/wordprocessingCanvas" xmlns:cx="http://schemas.microsoft.com/office/drawing/2014/chartex" xmlns:cx1="http://schemas.microsoft.com/office/drawing/2015/9/8/chartex" xmlns:cx2="http://schemas.microsoft.com/office/drawing/2015/10/21/chartex" xmlns:cx3="http://schemas.microsoft.com/office/drawing/2016/5/9/chartex" xmlns:cx4="http://schemas.microsoft.com/office/drawing/2016/5/10/chartex" xmlns:cx5="http://schemas.microsoft.com/office/drawing/2016/5/11/chartex" xmlns:cx6="http://schemas.microsoft.com/office/drawing/2016/5/12/chartex" xmlns:cx7="http://schemas.microsoft.com/office/drawing/2016/5/13/chartex" xmlns:cx8="http://schemas.microsoft.com/office/drawing/2016/5/14/chartex" xmlns:mc="http://schemas.openxmlformats.org/markup-compatibility/2006" xmlns:aink="http://schemas.microsoft.com/office/drawing/2016/ink" xmlns:am3d="http://schemas.microsoft.com/office/drawing/2017/model3d" xmlns:o="urn:schemas-microsoft-com:office:office" xmlns:oel="http://schemas.microsoft.com/office/2019/extlst" xmlns:r="http://schemas.openxmlformats.org/officeDocument/2006/relationships" xmlns:m="http://schemas.openxmlformats.org/officeDocument/2006/math" xmlns:v="urn:schemas-microsoft-com:vml" xmlns:wp14="http://schemas.microsoft.com/office/word/2010/wordprocessingDrawing" xmlns:wp="http://schemas.openxmlformats.org/drawingml/2006/wordprocessingDrawing" xmlns:w10="urn:schemas-microsoft-com:office:word" xmlns:w="http://schemas.openxmlformats.org/wordprocessingml/2006/main" xmlns:w14="http://schemas.microsoft.com/office/word/2010/wordml" xmlns:w15="http://schemas.microsoft.com/office/word/2012/wordml" xmlns:w16cex="http://schemas.microsoft.com/office/word/2018/wordml/cex" xmlns:w16cid="http://schemas.microsoft.com/office/word/2016/wordml/cid" xmlns:w16="http://schemas.microsoft.com/office/word/2018/wordml" xmlns:w16du="http://schemas.microsoft.com/office/word/2023/wordml/word16du" xmlns:w16sdtdh="http://schemas.microsoft.com/office/word/2020/wordml/sdtdatahash" xmlns:w16se="http://schemas.microsoft.com/office/word/2015/wordml/symex" xmlns:wpg="http://schemas.microsoft.com/office/word/2010/wordprocessingGroup" xmlns:wpi="http://schemas.microsoft.com/office/word/2010/wordprocessingInk" xmlns:wne="http://schemas.microsoft.com/office/word/2006/wordml" xmlns:wps="http://schemas.microsoft.com/office/word/2010/wordprocessingShape" mc:Ignorable="w14 w15 w16se w16cid w16 w16cex w16sdtdh w16du wp14">
   <w:abstractNum w:abstractNumId="0" w15:restartNumberingAfterBreak="0">
     <w:nsid w:val="FFFFFF7C"/>
     <w:multiLevelType w:val="singleLevel"/>
@@ -16897,6 +16263,119 @@
     </w:lvl>
   </w:abstractNum>
   <w:abstractNum w:abstractNumId="10" w15:restartNumberingAfterBreak="0">
+    <w:nsid w:val="04C528A9"/>
+    <w:multiLevelType w:val="hybridMultilevel"/>
+    <w:tmpl w:val="4A841796"/>
+    <w:lvl w:ilvl="0" w:tplc="08090001">
+      <w:start w:val="1"/>
+      <w:numFmt w:val="bullet"/>
+      <w:lvlText w:val=""/>
+      <w:lvlJc w:val="left"/>
+      <w:pPr>
+        <w:ind w:left="720" w:hanging="360"/>
+      </w:pPr>
+      <w:rPr>
+        <w:rFonts w:ascii="Symbol" w:hAnsi="Symbol" w:hint="default"/>
+      </w:rPr>
+    </w:lvl>
+    <w:lvl w:ilvl="1" w:tplc="08090003" w:tentative="1">
+      <w:start w:val="1"/>
+      <w:numFmt w:val="bullet"/>
+      <w:lvlText w:val="o"/>
+      <w:lvlJc w:val="left"/>
+      <w:pPr>
+        <w:ind w:left="1440" w:hanging="360"/>
+      </w:pPr>
+      <w:rPr>
+        <w:rFonts w:ascii="Courier New" w:hAnsi="Courier New" w:cs="Courier New" w:hint="default"/>
+      </w:rPr>
+    </w:lvl>
+    <w:lvl w:ilvl="2" w:tplc="08090005" w:tentative="1">
+      <w:start w:val="1"/>
+      <w:numFmt w:val="bullet"/>
+      <w:lvlText w:val=""/>
+      <w:lvlJc w:val="left"/>
+      <w:pPr>
+        <w:ind w:left="2160" w:hanging="360"/>
+      </w:pPr>
+      <w:rPr>
+        <w:rFonts w:ascii="Wingdings" w:hAnsi="Wingdings" w:hint="default"/>
+      </w:rPr>
+    </w:lvl>
+    <w:lvl w:ilvl="3" w:tplc="08090001" w:tentative="1">
+      <w:start w:val="1"/>
+      <w:numFmt w:val="bullet"/>
+      <w:lvlText w:val=""/>
+      <w:lvlJc w:val="left"/>
+      <w:pPr>
+        <w:ind w:left="2880" w:hanging="360"/>
+      </w:pPr>
+      <w:rPr>
+        <w:rFonts w:ascii="Symbol" w:hAnsi="Symbol" w:hint="default"/>
+      </w:rPr>
+    </w:lvl>
+    <w:lvl w:ilvl="4" w:tplc="08090003" w:tentative="1">
+      <w:start w:val="1"/>
+      <w:numFmt w:val="bullet"/>
+      <w:lvlText w:val="o"/>
+      <w:lvlJc w:val="left"/>
+      <w:pPr>
+        <w:ind w:left="3600" w:hanging="360"/>
+      </w:pPr>
+      <w:rPr>
+        <w:rFonts w:ascii="Courier New" w:hAnsi="Courier New" w:cs="Courier New" w:hint="default"/>
+      </w:rPr>
+    </w:lvl>
+    <w:lvl w:ilvl="5" w:tplc="08090005" w:tentative="1">
+      <w:start w:val="1"/>
+      <w:numFmt w:val="bullet"/>
+      <w:lvlText w:val=""/>
+      <w:lvlJc w:val="left"/>
+      <w:pPr>
+        <w:ind w:left="4320" w:hanging="360"/>
+      </w:pPr>
+      <w:rPr>
+        <w:rFonts w:ascii="Wingdings" w:hAnsi="Wingdings" w:hint="default"/>
+      </w:rPr>
+    </w:lvl>
+    <w:lvl w:ilvl="6" w:tplc="08090001" w:tentative="1">
+      <w:start w:val="1"/>
+      <w:numFmt w:val="bullet"/>
+      <w:lvlText w:val=""/>
+      <w:lvlJc w:val="left"/>
+      <w:pPr>
+        <w:ind w:left="5040" w:hanging="360"/>
+      </w:pPr>
+      <w:rPr>
+        <w:rFonts w:ascii="Symbol" w:hAnsi="Symbol" w:hint="default"/>
+      </w:rPr>
+    </w:lvl>
+    <w:lvl w:ilvl="7" w:tplc="08090003" w:tentative="1">
+      <w:start w:val="1"/>
+      <w:numFmt w:val="bullet"/>
+      <w:lvlText w:val="o"/>
+      <w:lvlJc w:val="left"/>
+      <w:pPr>
+        <w:ind w:left="5760" w:hanging="360"/>
+      </w:pPr>
+      <w:rPr>
+        <w:rFonts w:ascii="Courier New" w:hAnsi="Courier New" w:cs="Courier New" w:hint="default"/>
+      </w:rPr>
+    </w:lvl>
+    <w:lvl w:ilvl="8" w:tplc="08090005" w:tentative="1">
+      <w:start w:val="1"/>
+      <w:numFmt w:val="bullet"/>
+      <w:lvlText w:val=""/>
+      <w:lvlJc w:val="left"/>
+      <w:pPr>
+        <w:ind w:left="6480" w:hanging="360"/>
+      </w:pPr>
+      <w:rPr>
+        <w:rFonts w:ascii="Wingdings" w:hAnsi="Wingdings" w:hint="default"/>
+      </w:rPr>
+    </w:lvl>
+  </w:abstractNum>
+  <w:abstractNum w:abstractNumId="11" w15:restartNumberingAfterBreak="0">
     <w:nsid w:val="06273DE6"/>
     <w:multiLevelType w:val="multilevel"/>
     <w:tmpl w:val="1194A500"/>
@@ -17013,7 +16492,7 @@
       </w:rPr>
     </w:lvl>
   </w:abstractNum>
-  <w:abstractNum w:abstractNumId="11" w15:restartNumberingAfterBreak="0">
+  <w:abstractNum w:abstractNumId="12" w15:restartNumberingAfterBreak="0">
     <w:nsid w:val="0E98168E"/>
     <w:multiLevelType w:val="multilevel"/>
     <w:tmpl w:val="D2A0CBD2"/>
@@ -17104,7 +16583,7 @@
       </w:pPr>
     </w:lvl>
   </w:abstractNum>
-  <w:abstractNum w:abstractNumId="12" w15:restartNumberingAfterBreak="0">
+  <w:abstractNum w:abstractNumId="13" w15:restartNumberingAfterBreak="0">
     <w:nsid w:val="1EDF7A56"/>
     <w:multiLevelType w:val="hybridMultilevel"/>
     <w:tmpl w:val="26E0B676"/>
@@ -17217,7 +16696,7 @@
       </w:rPr>
     </w:lvl>
   </w:abstractNum>
-  <w:abstractNum w:abstractNumId="13" w15:restartNumberingAfterBreak="0">
+  <w:abstractNum w:abstractNumId="14" w15:restartNumberingAfterBreak="0">
     <w:nsid w:val="21D36168"/>
     <w:multiLevelType w:val="multilevel"/>
     <w:tmpl w:val="510E1954"/>
@@ -17332,7 +16811,7 @@
       </w:rPr>
     </w:lvl>
   </w:abstractNum>
-  <w:abstractNum w:abstractNumId="14" w15:restartNumberingAfterBreak="0">
+  <w:abstractNum w:abstractNumId="15" w15:restartNumberingAfterBreak="0">
     <w:nsid w:val="245E5FE6"/>
     <w:multiLevelType w:val="multilevel"/>
     <w:tmpl w:val="1194A500"/>
@@ -17449,7 +16928,7 @@
       </w:rPr>
     </w:lvl>
   </w:abstractNum>
-  <w:abstractNum w:abstractNumId="15" w15:restartNumberingAfterBreak="0">
+  <w:abstractNum w:abstractNumId="16" w15:restartNumberingAfterBreak="0">
     <w:nsid w:val="2DFC6922"/>
     <w:multiLevelType w:val="hybridMultilevel"/>
     <w:tmpl w:val="7D12A88C"/>
@@ -17562,7 +17041,346 @@
       </w:rPr>
     </w:lvl>
   </w:abstractNum>
-  <w:abstractNum w:abstractNumId="16" w15:restartNumberingAfterBreak="0">
+  <w:abstractNum w:abstractNumId="17" w15:restartNumberingAfterBreak="0">
+    <w:nsid w:val="4DC00211"/>
+    <w:multiLevelType w:val="hybridMultilevel"/>
+    <w:tmpl w:val="A1F0082C"/>
+    <w:lvl w:ilvl="0" w:tplc="08090001">
+      <w:start w:val="1"/>
+      <w:numFmt w:val="bullet"/>
+      <w:lvlText w:val=""/>
+      <w:lvlJc w:val="left"/>
+      <w:pPr>
+        <w:ind w:left="720" w:hanging="360"/>
+      </w:pPr>
+      <w:rPr>
+        <w:rFonts w:ascii="Symbol" w:hAnsi="Symbol" w:hint="default"/>
+      </w:rPr>
+    </w:lvl>
+    <w:lvl w:ilvl="1" w:tplc="08090003" w:tentative="1">
+      <w:start w:val="1"/>
+      <w:numFmt w:val="bullet"/>
+      <w:lvlText w:val="o"/>
+      <w:lvlJc w:val="left"/>
+      <w:pPr>
+        <w:ind w:left="1440" w:hanging="360"/>
+      </w:pPr>
+      <w:rPr>
+        <w:rFonts w:ascii="Courier New" w:hAnsi="Courier New" w:cs="Courier New" w:hint="default"/>
+      </w:rPr>
+    </w:lvl>
+    <w:lvl w:ilvl="2" w:tplc="08090005" w:tentative="1">
+      <w:start w:val="1"/>
+      <w:numFmt w:val="bullet"/>
+      <w:lvlText w:val=""/>
+      <w:lvlJc w:val="left"/>
+      <w:pPr>
+        <w:ind w:left="2160" w:hanging="360"/>
+      </w:pPr>
+      <w:rPr>
+        <w:rFonts w:ascii="Wingdings" w:hAnsi="Wingdings" w:hint="default"/>
+      </w:rPr>
+    </w:lvl>
+    <w:lvl w:ilvl="3" w:tplc="08090001" w:tentative="1">
+      <w:start w:val="1"/>
+      <w:numFmt w:val="bullet"/>
+      <w:lvlText w:val=""/>
+      <w:lvlJc w:val="left"/>
+      <w:pPr>
+        <w:ind w:left="2880" w:hanging="360"/>
+      </w:pPr>
+      <w:rPr>
+        <w:rFonts w:ascii="Symbol" w:hAnsi="Symbol" w:hint="default"/>
+      </w:rPr>
+    </w:lvl>
+    <w:lvl w:ilvl="4" w:tplc="08090003" w:tentative="1">
+      <w:start w:val="1"/>
+      <w:numFmt w:val="bullet"/>
+      <w:lvlText w:val="o"/>
+      <w:lvlJc w:val="left"/>
+      <w:pPr>
+        <w:ind w:left="3600" w:hanging="360"/>
+      </w:pPr>
+      <w:rPr>
+        <w:rFonts w:ascii="Courier New" w:hAnsi="Courier New" w:cs="Courier New" w:hint="default"/>
+      </w:rPr>
+    </w:lvl>
+    <w:lvl w:ilvl="5" w:tplc="08090005" w:tentative="1">
+      <w:start w:val="1"/>
+      <w:numFmt w:val="bullet"/>
+      <w:lvlText w:val=""/>
+      <w:lvlJc w:val="left"/>
+      <w:pPr>
+        <w:ind w:left="4320" w:hanging="360"/>
+      </w:pPr>
+      <w:rPr>
+        <w:rFonts w:ascii="Wingdings" w:hAnsi="Wingdings" w:hint="default"/>
+      </w:rPr>
+    </w:lvl>
+    <w:lvl w:ilvl="6" w:tplc="08090001" w:tentative="1">
+      <w:start w:val="1"/>
+      <w:numFmt w:val="bullet"/>
+      <w:lvlText w:val=""/>
+      <w:lvlJc w:val="left"/>
+      <w:pPr>
+        <w:ind w:left="5040" w:hanging="360"/>
+      </w:pPr>
+      <w:rPr>
+        <w:rFonts w:ascii="Symbol" w:hAnsi="Symbol" w:hint="default"/>
+      </w:rPr>
+    </w:lvl>
+    <w:lvl w:ilvl="7" w:tplc="08090003" w:tentative="1">
+      <w:start w:val="1"/>
+      <w:numFmt w:val="bullet"/>
+      <w:lvlText w:val="o"/>
+      <w:lvlJc w:val="left"/>
+      <w:pPr>
+        <w:ind w:left="5760" w:hanging="360"/>
+      </w:pPr>
+      <w:rPr>
+        <w:rFonts w:ascii="Courier New" w:hAnsi="Courier New" w:cs="Courier New" w:hint="default"/>
+      </w:rPr>
+    </w:lvl>
+    <w:lvl w:ilvl="8" w:tplc="08090005" w:tentative="1">
+      <w:start w:val="1"/>
+      <w:numFmt w:val="bullet"/>
+      <w:lvlText w:val=""/>
+      <w:lvlJc w:val="left"/>
+      <w:pPr>
+        <w:ind w:left="6480" w:hanging="360"/>
+      </w:pPr>
+      <w:rPr>
+        <w:rFonts w:ascii="Wingdings" w:hAnsi="Wingdings" w:hint="default"/>
+      </w:rPr>
+    </w:lvl>
+  </w:abstractNum>
+  <w:abstractNum w:abstractNumId="18" w15:restartNumberingAfterBreak="0">
+    <w:nsid w:val="5F8C4188"/>
+    <w:multiLevelType w:val="hybridMultilevel"/>
+    <w:tmpl w:val="2C78441C"/>
+    <w:lvl w:ilvl="0" w:tplc="08090001">
+      <w:start w:val="1"/>
+      <w:numFmt w:val="bullet"/>
+      <w:lvlText w:val=""/>
+      <w:lvlJc w:val="left"/>
+      <w:pPr>
+        <w:ind w:left="720" w:hanging="360"/>
+      </w:pPr>
+      <w:rPr>
+        <w:rFonts w:ascii="Symbol" w:hAnsi="Symbol" w:hint="default"/>
+      </w:rPr>
+    </w:lvl>
+    <w:lvl w:ilvl="1" w:tplc="08090003" w:tentative="1">
+      <w:start w:val="1"/>
+      <w:numFmt w:val="bullet"/>
+      <w:lvlText w:val="o"/>
+      <w:lvlJc w:val="left"/>
+      <w:pPr>
+        <w:ind w:left="1440" w:hanging="360"/>
+      </w:pPr>
+      <w:rPr>
+        <w:rFonts w:ascii="Courier New" w:hAnsi="Courier New" w:cs="Courier New" w:hint="default"/>
+      </w:rPr>
+    </w:lvl>
+    <w:lvl w:ilvl="2" w:tplc="08090005" w:tentative="1">
+      <w:start w:val="1"/>
+      <w:numFmt w:val="bullet"/>
+      <w:lvlText w:val=""/>
+      <w:lvlJc w:val="left"/>
+      <w:pPr>
+        <w:ind w:left="2160" w:hanging="360"/>
+      </w:pPr>
+      <w:rPr>
+        <w:rFonts w:ascii="Wingdings" w:hAnsi="Wingdings" w:hint="default"/>
+      </w:rPr>
+    </w:lvl>
+    <w:lvl w:ilvl="3" w:tplc="08090001" w:tentative="1">
+      <w:start w:val="1"/>
+      <w:numFmt w:val="bullet"/>
+      <w:lvlText w:val=""/>
+      <w:lvlJc w:val="left"/>
+      <w:pPr>
+        <w:ind w:left="2880" w:hanging="360"/>
+      </w:pPr>
+      <w:rPr>
+        <w:rFonts w:ascii="Symbol" w:hAnsi="Symbol" w:hint="default"/>
+      </w:rPr>
+    </w:lvl>
+    <w:lvl w:ilvl="4" w:tplc="08090003" w:tentative="1">
+      <w:start w:val="1"/>
+      <w:numFmt w:val="bullet"/>
+      <w:lvlText w:val="o"/>
+      <w:lvlJc w:val="left"/>
+      <w:pPr>
+        <w:ind w:left="3600" w:hanging="360"/>
+      </w:pPr>
+      <w:rPr>
+        <w:rFonts w:ascii="Courier New" w:hAnsi="Courier New" w:cs="Courier New" w:hint="default"/>
+      </w:rPr>
+    </w:lvl>
+    <w:lvl w:ilvl="5" w:tplc="08090005" w:tentative="1">
+      <w:start w:val="1"/>
+      <w:numFmt w:val="bullet"/>
+      <w:lvlText w:val=""/>
+      <w:lvlJc w:val="left"/>
+      <w:pPr>
+        <w:ind w:left="4320" w:hanging="360"/>
+      </w:pPr>
+      <w:rPr>
+        <w:rFonts w:ascii="Wingdings" w:hAnsi="Wingdings" w:hint="default"/>
+      </w:rPr>
+    </w:lvl>
+    <w:lvl w:ilvl="6" w:tplc="08090001" w:tentative="1">
+      <w:start w:val="1"/>
+      <w:numFmt w:val="bullet"/>
+      <w:lvlText w:val=""/>
+      <w:lvlJc w:val="left"/>
+      <w:pPr>
+        <w:ind w:left="5040" w:hanging="360"/>
+      </w:pPr>
+      <w:rPr>
+        <w:rFonts w:ascii="Symbol" w:hAnsi="Symbol" w:hint="default"/>
+      </w:rPr>
+    </w:lvl>
+    <w:lvl w:ilvl="7" w:tplc="08090003" w:tentative="1">
+      <w:start w:val="1"/>
+      <w:numFmt w:val="bullet"/>
+      <w:lvlText w:val="o"/>
+      <w:lvlJc w:val="left"/>
+      <w:pPr>
+        <w:ind w:left="5760" w:hanging="360"/>
+      </w:pPr>
+      <w:rPr>
+        <w:rFonts w:ascii="Courier New" w:hAnsi="Courier New" w:cs="Courier New" w:hint="default"/>
+      </w:rPr>
+    </w:lvl>
+    <w:lvl w:ilvl="8" w:tplc="08090005" w:tentative="1">
+      <w:start w:val="1"/>
+      <w:numFmt w:val="bullet"/>
+      <w:lvlText w:val=""/>
+      <w:lvlJc w:val="left"/>
+      <w:pPr>
+        <w:ind w:left="6480" w:hanging="360"/>
+      </w:pPr>
+      <w:rPr>
+        <w:rFonts w:ascii="Wingdings" w:hAnsi="Wingdings" w:hint="default"/>
+      </w:rPr>
+    </w:lvl>
+  </w:abstractNum>
+  <w:abstractNum w:abstractNumId="19" w15:restartNumberingAfterBreak="0">
+    <w:nsid w:val="6B305894"/>
+    <w:multiLevelType w:val="hybridMultilevel"/>
+    <w:tmpl w:val="6FC43828"/>
+    <w:lvl w:ilvl="0" w:tplc="08090001">
+      <w:start w:val="1"/>
+      <w:numFmt w:val="bullet"/>
+      <w:lvlText w:val=""/>
+      <w:lvlJc w:val="left"/>
+      <w:pPr>
+        <w:ind w:left="720" w:hanging="360"/>
+      </w:pPr>
+      <w:rPr>
+        <w:rFonts w:ascii="Symbol" w:hAnsi="Symbol" w:hint="default"/>
+      </w:rPr>
+    </w:lvl>
+    <w:lvl w:ilvl="1" w:tplc="08090003" w:tentative="1">
+      <w:start w:val="1"/>
+      <w:numFmt w:val="bullet"/>
+      <w:lvlText w:val="o"/>
+      <w:lvlJc w:val="left"/>
+      <w:pPr>
+        <w:ind w:left="1440" w:hanging="360"/>
+      </w:pPr>
+      <w:rPr>
+        <w:rFonts w:ascii="Courier New" w:hAnsi="Courier New" w:cs="Courier New" w:hint="default"/>
+      </w:rPr>
+    </w:lvl>
+    <w:lvl w:ilvl="2" w:tplc="08090005" w:tentative="1">
+      <w:start w:val="1"/>
+      <w:numFmt w:val="bullet"/>
+      <w:lvlText w:val=""/>
+      <w:lvlJc w:val="left"/>
+      <w:pPr>
+        <w:ind w:left="2160" w:hanging="360"/>
+      </w:pPr>
+      <w:rPr>
+        <w:rFonts w:ascii="Wingdings" w:hAnsi="Wingdings" w:hint="default"/>
+      </w:rPr>
+    </w:lvl>
+    <w:lvl w:ilvl="3" w:tplc="08090001" w:tentative="1">
+      <w:start w:val="1"/>
+      <w:numFmt w:val="bullet"/>
+      <w:lvlText w:val=""/>
+      <w:lvlJc w:val="left"/>
+      <w:pPr>
+        <w:ind w:left="2880" w:hanging="360"/>
+      </w:pPr>
+      <w:rPr>
+        <w:rFonts w:ascii="Symbol" w:hAnsi="Symbol" w:hint="default"/>
+      </w:rPr>
+    </w:lvl>
+    <w:lvl w:ilvl="4" w:tplc="08090003" w:tentative="1">
+      <w:start w:val="1"/>
+      <w:numFmt w:val="bullet"/>
+      <w:lvlText w:val="o"/>
+      <w:lvlJc w:val="left"/>
+      <w:pPr>
+        <w:ind w:left="3600" w:hanging="360"/>
+      </w:pPr>
+      <w:rPr>
+        <w:rFonts w:ascii="Courier New" w:hAnsi="Courier New" w:cs="Courier New" w:hint="default"/>
+      </w:rPr>
+    </w:lvl>
+    <w:lvl w:ilvl="5" w:tplc="08090005" w:tentative="1">
+      <w:start w:val="1"/>
+      <w:numFmt w:val="bullet"/>
+      <w:lvlText w:val=""/>
+      <w:lvlJc w:val="left"/>
+      <w:pPr>
+        <w:ind w:left="4320" w:hanging="360"/>
+      </w:pPr>
+      <w:rPr>
+        <w:rFonts w:ascii="Wingdings" w:hAnsi="Wingdings" w:hint="default"/>
+      </w:rPr>
+    </w:lvl>
+    <w:lvl w:ilvl="6" w:tplc="08090001" w:tentative="1">
+      <w:start w:val="1"/>
+      <w:numFmt w:val="bullet"/>
+      <w:lvlText w:val=""/>
+      <w:lvlJc w:val="left"/>
+      <w:pPr>
+        <w:ind w:left="5040" w:hanging="360"/>
+      </w:pPr>
+      <w:rPr>
+        <w:rFonts w:ascii="Symbol" w:hAnsi="Symbol" w:hint="default"/>
+      </w:rPr>
+    </w:lvl>
+    <w:lvl w:ilvl="7" w:tplc="08090003" w:tentative="1">
+      <w:start w:val="1"/>
+      <w:numFmt w:val="bullet"/>
+      <w:lvlText w:val="o"/>
+      <w:lvlJc w:val="left"/>
+      <w:pPr>
+        <w:ind w:left="5760" w:hanging="360"/>
+      </w:pPr>
+      <w:rPr>
+        <w:rFonts w:ascii="Courier New" w:hAnsi="Courier New" w:cs="Courier New" w:hint="default"/>
+      </w:rPr>
+    </w:lvl>
+    <w:lvl w:ilvl="8" w:tplc="08090005" w:tentative="1">
+      <w:start w:val="1"/>
+      <w:numFmt w:val="bullet"/>
+      <w:lvlText w:val=""/>
+      <w:lvlJc w:val="left"/>
+      <w:pPr>
+        <w:ind w:left="6480" w:hanging="360"/>
+      </w:pPr>
+      <w:rPr>
+        <w:rFonts w:ascii="Wingdings" w:hAnsi="Wingdings" w:hint="default"/>
+      </w:rPr>
+    </w:lvl>
+  </w:abstractNum>
+  <w:abstractNum w:abstractNumId="20" w15:restartNumberingAfterBreak="0">
     <w:nsid w:val="7079257D"/>
     <w:multiLevelType w:val="hybridMultilevel"/>
     <w:tmpl w:val="E0CC7CFA"/>
@@ -17685,10 +17503,10 @@
     </w:lvlOverride>
   </w:num>
   <w:num w:numId="3" w16cid:durableId="366763677">
-    <w:abstractNumId w:val="10"/>
+    <w:abstractNumId w:val="11"/>
   </w:num>
   <w:num w:numId="4" w16cid:durableId="622689933">
-    <w:abstractNumId w:val="14"/>
+    <w:abstractNumId w:val="15"/>
   </w:num>
   <w:num w:numId="5" w16cid:durableId="1080980582">
     <w:abstractNumId w:val="8"/>
@@ -17718,25 +17536,37 @@
     <w:abstractNumId w:val="0"/>
   </w:num>
   <w:num w:numId="14" w16cid:durableId="300039206">
+    <w:abstractNumId w:val="14"/>
+  </w:num>
+  <w:num w:numId="15" w16cid:durableId="687177269">
+    <w:abstractNumId w:val="12"/>
+  </w:num>
+  <w:num w:numId="16" w16cid:durableId="300963185">
     <w:abstractNumId w:val="13"/>
   </w:num>
-  <w:num w:numId="15" w16cid:durableId="687177269">
-    <w:abstractNumId w:val="11"/>
-  </w:num>
-  <w:num w:numId="16" w16cid:durableId="300963185">
-    <w:abstractNumId w:val="12"/>
-  </w:num>
   <w:num w:numId="17" w16cid:durableId="1718166153">
-    <w:abstractNumId w:val="15"/>
+    <w:abstractNumId w:val="16"/>
   </w:num>
   <w:num w:numId="18" w16cid:durableId="1331715890">
-    <w:abstractNumId w:val="16"/>
+    <w:abstractNumId w:val="20"/>
+  </w:num>
+  <w:num w:numId="19" w16cid:durableId="1785953904">
+    <w:abstractNumId w:val="18"/>
+  </w:num>
+  <w:num w:numId="20" w16cid:durableId="1047267143">
+    <w:abstractNumId w:val="19"/>
+  </w:num>
+  <w:num w:numId="21" w16cid:durableId="597182815">
+    <w:abstractNumId w:val="10"/>
+  </w:num>
+  <w:num w:numId="22" w16cid:durableId="718817856">
+    <w:abstractNumId w:val="17"/>
   </w:num>
 </w:numbering>
 </file>
 
 <file path=word/styles.xml><?xml version="1.0" encoding="utf-8"?>
-<w:styles xmlns:mc="http://schemas.openxmlformats.org/markup-compatibility/2006" xmlns:r="http://schemas.openxmlformats.org/officeDocument/2006/relationships" xmlns:w="http://schemas.openxmlformats.org/wordprocessingml/2006/main" xmlns:w14="http://schemas.microsoft.com/office/word/2010/wordml" xmlns:w15="http://schemas.microsoft.com/office/word/2012/wordml" xmlns:w16cex="http://schemas.microsoft.com/office/word/2018/wordml/cex" xmlns:w16cid="http://schemas.microsoft.com/office/word/2016/wordml/cid" xmlns:w16="http://schemas.microsoft.com/office/word/2018/wordml" xmlns:w16sdtdh="http://schemas.microsoft.com/office/word/2020/wordml/sdtdatahash" xmlns:w16se="http://schemas.microsoft.com/office/word/2015/wordml/symex" mc:Ignorable="w14 w15 w16se w16cid w16 w16cex w16sdtdh">
+<w:styles xmlns:mc="http://schemas.openxmlformats.org/markup-compatibility/2006" xmlns:r="http://schemas.openxmlformats.org/officeDocument/2006/relationships" xmlns:w="http://schemas.openxmlformats.org/wordprocessingml/2006/main" xmlns:w14="http://schemas.microsoft.com/office/word/2010/wordml" xmlns:w15="http://schemas.microsoft.com/office/word/2012/wordml" xmlns:w16cex="http://schemas.microsoft.com/office/word/2018/wordml/cex" xmlns:w16cid="http://schemas.microsoft.com/office/word/2016/wordml/cid" xmlns:w16="http://schemas.microsoft.com/office/word/2018/wordml" xmlns:w16du="http://schemas.microsoft.com/office/word/2023/wordml/word16du" xmlns:w16sdtdh="http://schemas.microsoft.com/office/word/2020/wordml/sdtdatahash" xmlns:w16se="http://schemas.microsoft.com/office/word/2015/wordml/symex" mc:Ignorable="w14 w15 w16se w16cid w16 w16cex w16sdtdh w16du">
   <w:docDefaults>
     <w:rPrDefault>
       <w:rPr>
@@ -19241,11 +19071,31 @@
       <w:lang w:val="en-GB"/>
     </w:rPr>
   </w:style>
+  <w:style w:type="character" w:customStyle="1" w:styleId="hljs-bullet">
+    <w:name w:val="hljs-bullet"/>
+    <w:basedOn w:val="DefaultParagraphFont"/>
+    <w:rsid w:val="00D92ADF"/>
+  </w:style>
+  <w:style w:type="character" w:customStyle="1" w:styleId="hljs-attr">
+    <w:name w:val="hljs-attr"/>
+    <w:basedOn w:val="DefaultParagraphFont"/>
+    <w:rsid w:val="00D92ADF"/>
+  </w:style>
+  <w:style w:type="character" w:customStyle="1" w:styleId="hljs-string">
+    <w:name w:val="hljs-string"/>
+    <w:basedOn w:val="DefaultParagraphFont"/>
+    <w:rsid w:val="00D92ADF"/>
+  </w:style>
+  <w:style w:type="character" w:customStyle="1" w:styleId="hljs-number">
+    <w:name w:val="hljs-number"/>
+    <w:basedOn w:val="DefaultParagraphFont"/>
+    <w:rsid w:val="00D92ADF"/>
+  </w:style>
 </w:styles>
 </file>
 
 <file path=word/glossary/document.xml><?xml version="1.0" encoding="utf-8"?>
-<w:glossaryDocument xmlns:wpc="http://schemas.microsoft.com/office/word/2010/wordprocessingCanvas" xmlns:cx="http://schemas.microsoft.com/office/drawing/2014/chartex" xmlns:cx1="http://schemas.microsoft.com/office/drawing/2015/9/8/chartex" xmlns:cx2="http://schemas.microsoft.com/office/drawing/2015/10/21/chartex" xmlns:cx3="http://schemas.microsoft.com/office/drawing/2016/5/9/chartex" xmlns:cx4="http://schemas.microsoft.com/office/drawing/2016/5/10/chartex" xmlns:cx5="http://schemas.microsoft.com/office/drawing/2016/5/11/chartex" xmlns:cx6="http://schemas.microsoft.com/office/drawing/2016/5/12/chartex" xmlns:cx7="http://schemas.microsoft.com/office/drawing/2016/5/13/chartex" xmlns:cx8="http://schemas.microsoft.com/office/drawing/2016/5/14/chartex" xmlns:mc="http://schemas.openxmlformats.org/markup-compatibility/2006" xmlns:aink="http://schemas.microsoft.com/office/drawing/2016/ink" xmlns:am3d="http://schemas.microsoft.com/office/drawing/2017/model3d" xmlns:o="urn:schemas-microsoft-com:office:office" xmlns:oel="http://schemas.microsoft.com/office/2019/extlst" xmlns:r="http://schemas.openxmlformats.org/officeDocument/2006/relationships" xmlns:m="http://schemas.openxmlformats.org/officeDocument/2006/math" xmlns:v="urn:schemas-microsoft-com:vml" xmlns:wp14="http://schemas.microsoft.com/office/word/2010/wordprocessingDrawing" xmlns:wp="http://schemas.openxmlformats.org/drawingml/2006/wordprocessingDrawing" xmlns:w10="urn:schemas-microsoft-com:office:word" xmlns:w="http://schemas.openxmlformats.org/wordprocessingml/2006/main" xmlns:w14="http://schemas.microsoft.com/office/word/2010/wordml" xmlns:w15="http://schemas.microsoft.com/office/word/2012/wordml" xmlns:w16cex="http://schemas.microsoft.com/office/word/2018/wordml/cex" xmlns:w16cid="http://schemas.microsoft.com/office/word/2016/wordml/cid" xmlns:w16="http://schemas.microsoft.com/office/word/2018/wordml" xmlns:w16du="http://schemas.microsoft.com/office/word/2023/wordml/word16du" xmlns:w16sdtdh="http://schemas.microsoft.com/office/word/2020/wordml/sdtdatahash" xmlns:w16se="http://schemas.microsoft.com/office/word/2015/wordml/symex" xmlns:wpg="http://schemas.microsoft.com/office/word/2010/wordprocessingGroup" xmlns:wpi="http://schemas.microsoft.com/office/word/2010/wordprocessingInk" xmlns:wne="http://schemas.microsoft.com/office/word/2006/wordml" xmlns:wps="http://schemas.microsoft.com/office/word/2010/wordprocessingShape" mc:Ignorable="w14 w15 w16se w16cid w16 w16cex w16sdtdh wp14">
+<w:glossaryDocument xmlns:wpc="http://schemas.microsoft.com/office/word/2010/wordprocessingCanvas" xmlns:cx="http://schemas.microsoft.com/office/drawing/2014/chartex" xmlns:cx1="http://schemas.microsoft.com/office/drawing/2015/9/8/chartex" xmlns:cx2="http://schemas.microsoft.com/office/drawing/2015/10/21/chartex" xmlns:cx3="http://schemas.microsoft.com/office/drawing/2016/5/9/chartex" xmlns:cx4="http://schemas.microsoft.com/office/drawing/2016/5/10/chartex" xmlns:cx5="http://schemas.microsoft.com/office/drawing/2016/5/11/chartex" xmlns:cx6="http://schemas.microsoft.com/office/drawing/2016/5/12/chartex" xmlns:cx7="http://schemas.microsoft.com/office/drawing/2016/5/13/chartex" xmlns:cx8="http://schemas.microsoft.com/office/drawing/2016/5/14/chartex" xmlns:mc="http://schemas.openxmlformats.org/markup-compatibility/2006" xmlns:aink="http://schemas.microsoft.com/office/drawing/2016/ink" xmlns:am3d="http://schemas.microsoft.com/office/drawing/2017/model3d" xmlns:o="urn:schemas-microsoft-com:office:office" xmlns:oel="http://schemas.microsoft.com/office/2019/extlst" xmlns:r="http://schemas.openxmlformats.org/officeDocument/2006/relationships" xmlns:m="http://schemas.openxmlformats.org/officeDocument/2006/math" xmlns:v="urn:schemas-microsoft-com:vml" xmlns:wp14="http://schemas.microsoft.com/office/word/2010/wordprocessingDrawing" xmlns:wp="http://schemas.openxmlformats.org/drawingml/2006/wordprocessingDrawing" xmlns:w10="urn:schemas-microsoft-com:office:word" xmlns:w="http://schemas.openxmlformats.org/wordprocessingml/2006/main" xmlns:w14="http://schemas.microsoft.com/office/word/2010/wordml" xmlns:w15="http://schemas.microsoft.com/office/word/2012/wordml" xmlns:w16cex="http://schemas.microsoft.com/office/word/2018/wordml/cex" xmlns:w16cid="http://schemas.microsoft.com/office/word/2016/wordml/cid" xmlns:w16="http://schemas.microsoft.com/office/word/2018/wordml" xmlns:w16du="http://schemas.microsoft.com/office/word/2023/wordml/word16du" xmlns:w16sdtdh="http://schemas.microsoft.com/office/word/2020/wordml/sdtdatahash" xmlns:w16se="http://schemas.microsoft.com/office/word/2015/wordml/symex" xmlns:wpg="http://schemas.microsoft.com/office/word/2010/wordprocessingGroup" xmlns:wpi="http://schemas.microsoft.com/office/word/2010/wordprocessingInk" xmlns:wne="http://schemas.microsoft.com/office/word/2006/wordml" xmlns:wps="http://schemas.microsoft.com/office/word/2010/wordprocessingShape" mc:Ignorable="w14 w15 w16se w16cid w16 w16cex w16sdtdh w16du wp14">
   <w:docParts>
     <w:docPart>
       <w:docPartPr>
@@ -19463,7 +19313,7 @@
 </file>
 
 <file path=word/glossary/fontTable.xml><?xml version="1.0" encoding="utf-8"?>
-<w:fonts xmlns:mc="http://schemas.openxmlformats.org/markup-compatibility/2006" xmlns:r="http://schemas.openxmlformats.org/officeDocument/2006/relationships" xmlns:w="http://schemas.openxmlformats.org/wordprocessingml/2006/main" xmlns:w14="http://schemas.microsoft.com/office/word/2010/wordml" xmlns:w15="http://schemas.microsoft.com/office/word/2012/wordml" xmlns:w16cex="http://schemas.microsoft.com/office/word/2018/wordml/cex" xmlns:w16cid="http://schemas.microsoft.com/office/word/2016/wordml/cid" xmlns:w16="http://schemas.microsoft.com/office/word/2018/wordml" xmlns:w16sdtdh="http://schemas.microsoft.com/office/word/2020/wordml/sdtdatahash" xmlns:w16se="http://schemas.microsoft.com/office/word/2015/wordml/symex" mc:Ignorable="w14 w15 w16se w16cid w16 w16cex w16sdtdh">
+<w:fonts xmlns:mc="http://schemas.openxmlformats.org/markup-compatibility/2006" xmlns:r="http://schemas.openxmlformats.org/officeDocument/2006/relationships" xmlns:w="http://schemas.openxmlformats.org/wordprocessingml/2006/main" xmlns:w14="http://schemas.microsoft.com/office/word/2010/wordml" xmlns:w15="http://schemas.microsoft.com/office/word/2012/wordml" xmlns:w16cex="http://schemas.microsoft.com/office/word/2018/wordml/cex" xmlns:w16cid="http://schemas.microsoft.com/office/word/2016/wordml/cid" xmlns:w16="http://schemas.microsoft.com/office/word/2018/wordml" xmlns:w16du="http://schemas.microsoft.com/office/word/2023/wordml/word16du" xmlns:w16sdtdh="http://schemas.microsoft.com/office/word/2020/wordml/sdtdatahash" xmlns:w16se="http://schemas.microsoft.com/office/word/2015/wordml/symex" mc:Ignorable="w14 w15 w16se w16cid w16 w16cex w16sdtdh w16du">
   <w:font w:name="Symbol">
     <w:panose1 w:val="05050102010706020507"/>
     <w:charset w:val="02"/>
@@ -19524,7 +19374,7 @@
 </file>
 
 <file path=word/glossary/settings.xml><?xml version="1.0" encoding="utf-8"?>
-<w:settings xmlns:mc="http://schemas.openxmlformats.org/markup-compatibility/2006" xmlns:o="urn:schemas-microsoft-com:office:office" xmlns:r="http://schemas.openxmlformats.org/officeDocument/2006/relationships" xmlns:m="http://schemas.openxmlformats.org/officeDocument/2006/math" xmlns:v="urn:schemas-microsoft-com:vml" xmlns:w10="urn:schemas-microsoft-com:office:word" xmlns:w="http://schemas.openxmlformats.org/wordprocessingml/2006/main" xmlns:w14="http://schemas.microsoft.com/office/word/2010/wordml" xmlns:w15="http://schemas.microsoft.com/office/word/2012/wordml" xmlns:w16cex="http://schemas.microsoft.com/office/word/2018/wordml/cex" xmlns:w16cid="http://schemas.microsoft.com/office/word/2016/wordml/cid" xmlns:w16="http://schemas.microsoft.com/office/word/2018/wordml" xmlns:w16sdtdh="http://schemas.microsoft.com/office/word/2020/wordml/sdtdatahash" xmlns:w16se="http://schemas.microsoft.com/office/word/2015/wordml/symex" xmlns:sl="http://schemas.openxmlformats.org/schemaLibrary/2006/main" mc:Ignorable="w14 w15 w16se w16cid w16 w16cex w16sdtdh">
+<w:settings xmlns:mc="http://schemas.openxmlformats.org/markup-compatibility/2006" xmlns:o="urn:schemas-microsoft-com:office:office" xmlns:r="http://schemas.openxmlformats.org/officeDocument/2006/relationships" xmlns:m="http://schemas.openxmlformats.org/officeDocument/2006/math" xmlns:v="urn:schemas-microsoft-com:vml" xmlns:w10="urn:schemas-microsoft-com:office:word" xmlns:w="http://schemas.openxmlformats.org/wordprocessingml/2006/main" xmlns:w14="http://schemas.microsoft.com/office/word/2010/wordml" xmlns:w15="http://schemas.microsoft.com/office/word/2012/wordml" xmlns:w16cex="http://schemas.microsoft.com/office/word/2018/wordml/cex" xmlns:w16cid="http://schemas.microsoft.com/office/word/2016/wordml/cid" xmlns:w16="http://schemas.microsoft.com/office/word/2018/wordml" xmlns:w16du="http://schemas.microsoft.com/office/word/2023/wordml/word16du" xmlns:w16sdtdh="http://schemas.microsoft.com/office/word/2020/wordml/sdtdatahash" xmlns:w16se="http://schemas.microsoft.com/office/word/2015/wordml/symex" xmlns:sl="http://schemas.openxmlformats.org/schemaLibrary/2006/main" mc:Ignorable="w14 w15 w16se w16cid w16 w16cex w16sdtdh w16du">
   <w:view w:val="normal"/>
   <w:defaultTabStop w:val="720"/>
   <w:characterSpacingControl w:val="doNotCompress"/>
@@ -19545,7 +19395,9 @@
     <w:rsid w:val="002D478A"/>
     <w:rsid w:val="003412D6"/>
     <w:rsid w:val="004722CD"/>
+    <w:rsid w:val="0048337D"/>
     <w:rsid w:val="0050006F"/>
+    <w:rsid w:val="005356CF"/>
     <w:rsid w:val="00680008"/>
     <w:rsid w:val="006E24DD"/>
     <w:rsid w:val="0075582B"/>
@@ -19557,6 +19409,7 @@
     <w:rsid w:val="00B10DEF"/>
     <w:rsid w:val="00BF4F66"/>
     <w:rsid w:val="00C70D6D"/>
+    <w:rsid w:val="00D36A83"/>
     <w:rsid w:val="00DE0FF4"/>
     <w:rsid w:val="00DE1B3E"/>
     <w:rsid w:val="00DE69A6"/>
@@ -19586,7 +19439,7 @@
 </file>
 
 <file path=word/glossary/styles.xml><?xml version="1.0" encoding="utf-8"?>
-<w:styles xmlns:mc="http://schemas.openxmlformats.org/markup-compatibility/2006" xmlns:r="http://schemas.openxmlformats.org/officeDocument/2006/relationships" xmlns:w="http://schemas.openxmlformats.org/wordprocessingml/2006/main" xmlns:w14="http://schemas.microsoft.com/office/word/2010/wordml" xmlns:w15="http://schemas.microsoft.com/office/word/2012/wordml" xmlns:w16cex="http://schemas.microsoft.com/office/word/2018/wordml/cex" xmlns:w16cid="http://schemas.microsoft.com/office/word/2016/wordml/cid" xmlns:w16="http://schemas.microsoft.com/office/word/2018/wordml" xmlns:w16sdtdh="http://schemas.microsoft.com/office/word/2020/wordml/sdtdatahash" xmlns:w16se="http://schemas.microsoft.com/office/word/2015/wordml/symex" mc:Ignorable="w14 w15 w16se w16cid w16 w16cex w16sdtdh">
+<w:styles xmlns:mc="http://schemas.openxmlformats.org/markup-compatibility/2006" xmlns:r="http://schemas.openxmlformats.org/officeDocument/2006/relationships" xmlns:w="http://schemas.openxmlformats.org/wordprocessingml/2006/main" xmlns:w14="http://schemas.microsoft.com/office/word/2010/wordml" xmlns:w15="http://schemas.microsoft.com/office/word/2012/wordml" xmlns:w16cex="http://schemas.microsoft.com/office/word/2018/wordml/cex" xmlns:w16cid="http://schemas.microsoft.com/office/word/2016/wordml/cid" xmlns:w16="http://schemas.microsoft.com/office/word/2018/wordml" xmlns:w16du="http://schemas.microsoft.com/office/word/2023/wordml/word16du" xmlns:w16sdtdh="http://schemas.microsoft.com/office/word/2020/wordml/sdtdatahash" xmlns:w16se="http://schemas.microsoft.com/office/word/2015/wordml/symex" mc:Ignorable="w14 w15 w16se w16cid w16 w16cex w16sdtdh w16du">
   <w:docDefaults>
     <w:rPrDefault>
       <w:rPr>
@@ -20055,11 +19908,43 @@
     <w:name w:val="E26CD74CBF574ED3A2AF5023F6288743"/>
     <w:rsid w:val="008D7BF5"/>
   </w:style>
+  <w:style w:type="paragraph" w:customStyle="1" w:styleId="5780028D826F47B0BE4E1A6151B43A99">
+    <w:name w:val="5780028D826F47B0BE4E1A6151B43A99"/>
+    <w:rsid w:val="0048337D"/>
+    <w:rPr>
+      <w:kern w:val="2"/>
+      <w14:ligatures w14:val="standardContextual"/>
+    </w:rPr>
+  </w:style>
+  <w:style w:type="paragraph" w:customStyle="1" w:styleId="664E5DC0AD724A0F90E63570925C33B8">
+    <w:name w:val="664E5DC0AD724A0F90E63570925C33B8"/>
+    <w:rsid w:val="0048337D"/>
+    <w:rPr>
+      <w:kern w:val="2"/>
+      <w14:ligatures w14:val="standardContextual"/>
+    </w:rPr>
+  </w:style>
+  <w:style w:type="paragraph" w:customStyle="1" w:styleId="4151A10287434C63A0D20554FA1A098D">
+    <w:name w:val="4151A10287434C63A0D20554FA1A098D"/>
+    <w:rsid w:val="0048337D"/>
+    <w:rPr>
+      <w:kern w:val="2"/>
+      <w14:ligatures w14:val="standardContextual"/>
+    </w:rPr>
+  </w:style>
+  <w:style w:type="paragraph" w:customStyle="1" w:styleId="9A7184E8E8244CEF94288FB175360178">
+    <w:name w:val="9A7184E8E8244CEF94288FB175360178"/>
+    <w:rsid w:val="0048337D"/>
+    <w:rPr>
+      <w:kern w:val="2"/>
+      <w14:ligatures w14:val="standardContextual"/>
+    </w:rPr>
+  </w:style>
 </w:styles>
 </file>
 
 <file path=word/glossary/webSettings.xml><?xml version="1.0" encoding="utf-8"?>
-<w:webSettings xmlns:mc="http://schemas.openxmlformats.org/markup-compatibility/2006" xmlns:r="http://schemas.openxmlformats.org/officeDocument/2006/relationships" xmlns:w="http://schemas.openxmlformats.org/wordprocessingml/2006/main" xmlns:w14="http://schemas.microsoft.com/office/word/2010/wordml" xmlns:w15="http://schemas.microsoft.com/office/word/2012/wordml" xmlns:w16cex="http://schemas.microsoft.com/office/word/2018/wordml/cex" xmlns:w16cid="http://schemas.microsoft.com/office/word/2016/wordml/cid" xmlns:w16="http://schemas.microsoft.com/office/word/2018/wordml" xmlns:w16sdtdh="http://schemas.microsoft.com/office/word/2020/wordml/sdtdatahash" xmlns:w16se="http://schemas.microsoft.com/office/word/2015/wordml/symex" mc:Ignorable="w14 w15 w16se w16cid w16 w16cex w16sdtdh">
+<w:webSettings xmlns:mc="http://schemas.openxmlformats.org/markup-compatibility/2006" xmlns:r="http://schemas.openxmlformats.org/officeDocument/2006/relationships" xmlns:w="http://schemas.openxmlformats.org/wordprocessingml/2006/main" xmlns:w14="http://schemas.microsoft.com/office/word/2010/wordml" xmlns:w15="http://schemas.microsoft.com/office/word/2012/wordml" xmlns:w16cex="http://schemas.microsoft.com/office/word/2018/wordml/cex" xmlns:w16cid="http://schemas.microsoft.com/office/word/2016/wordml/cid" xmlns:w16="http://schemas.microsoft.com/office/word/2018/wordml" xmlns:w16du="http://schemas.microsoft.com/office/word/2023/wordml/word16du" xmlns:w16sdtdh="http://schemas.microsoft.com/office/word/2020/wordml/sdtdatahash" xmlns:w16se="http://schemas.microsoft.com/office/word/2015/wordml/symex" mc:Ignorable="w14 w15 w16se w16cid w16 w16cex w16sdtdh w16du">
   <w:optimizeForBrowser/>
   <w:allowPNG/>
 </w:webSettings>
@@ -20299,7 +20184,7 @@
 <CoverPageProperties xmlns="http://schemas.microsoft.com/office/2006/coverPageProps">
   <PublishDate/>
   <Abstract/>
-  <CompanyAddress>Guildford, Surrey</CompanyAddress>
+  <CompanyAddress>Newcastle</CompanyAddress>
   <CompanyPhone>07795 221154</CompanyPhone>
   <CompanyFax/>
   <CompanyEmail>benmastanley@gmail.com</CompanyEmail>
@@ -20518,12 +20403,7 @@
 </file>
 
 <file path=customXml/item3.xml><?xml version="1.0" encoding="utf-8"?>
-<?mso-contentType ?>
-<FormTemplates xmlns="http://schemas.microsoft.com/sharepoint/v3/contenttype/forms">
-  <Display>DocumentLibraryForm</Display>
-  <Edit>DocumentLibraryForm</Edit>
-  <New>DocumentLibraryForm</New>
-</FormTemplates>
+<b:Sources xmlns:b="http://schemas.openxmlformats.org/officeDocument/2006/bibliography" xmlns="http://schemas.openxmlformats.org/officeDocument/2006/bibliography" SelectedStyle="\APASixthEditionOfficeOnline.xsl" StyleName="APA" Version="6"/>
 </file>
 
 <file path=customXml/item4.xml><?xml version="1.0" encoding="utf-8"?>
@@ -20535,7 +20415,12 @@
 </file>
 
 <file path=customXml/item5.xml><?xml version="1.0" encoding="utf-8"?>
-<b:Sources xmlns:b="http://schemas.openxmlformats.org/officeDocument/2006/bibliography" xmlns="http://schemas.openxmlformats.org/officeDocument/2006/bibliography" SelectedStyle="\APASixthEditionOfficeOnline.xsl" StyleName="APA" Version="6"/>
+<?mso-contentType ?>
+<FormTemplates xmlns="http://schemas.microsoft.com/sharepoint/v3/contenttype/forms">
+  <Display>DocumentLibraryForm</Display>
+  <Edit>DocumentLibraryForm</Edit>
+  <New>DocumentLibraryForm</New>
+</FormTemplates>
 </file>
 
 <file path=customXml/itemProps1.xml><?xml version="1.0" encoding="utf-8"?>
@@ -20566,9 +20451,9 @@
 </file>
 
 <file path=customXml/itemProps3.xml><?xml version="1.0" encoding="utf-8"?>
-<ds:datastoreItem xmlns:ds="http://schemas.openxmlformats.org/officeDocument/2006/customXml" ds:itemID="{ABD27C36-3D95-426D-88A4-46418D0A5071}">
+<ds:datastoreItem xmlns:ds="http://schemas.openxmlformats.org/officeDocument/2006/customXml" ds:itemID="{86BAF89B-F168-4820-B754-C9696F934426}">
   <ds:schemaRefs>
-    <ds:schemaRef ds:uri="http://schemas.microsoft.com/sharepoint/v3/contenttype/forms"/>
+    <ds:schemaRef ds:uri="http://schemas.openxmlformats.org/officeDocument/2006/bibliography"/>
   </ds:schemaRefs>
 </ds:datastoreItem>
 </file>
@@ -20584,9 +20469,9 @@
 </file>
 
 <file path=customXml/itemProps5.xml><?xml version="1.0" encoding="utf-8"?>
-<ds:datastoreItem xmlns:ds="http://schemas.openxmlformats.org/officeDocument/2006/customXml" ds:itemID="{86BAF89B-F168-4820-B754-C9696F934426}">
+<ds:datastoreItem xmlns:ds="http://schemas.openxmlformats.org/officeDocument/2006/customXml" ds:itemID="{ABD27C36-3D95-426D-88A4-46418D0A5071}">
   <ds:schemaRefs>
-    <ds:schemaRef ds:uri="http://schemas.openxmlformats.org/officeDocument/2006/bibliography"/>
+    <ds:schemaRef ds:uri="http://schemas.microsoft.com/sharepoint/v3/contenttype/forms"/>
   </ds:schemaRefs>
 </ds:datastoreItem>
 </file>
</xml_diff>